<commit_message>
Algo de memoria hecho
</commit_message>
<xml_diff>
--- a/practica1/Memoria.docx
+++ b/practica1/Memoria.docx
@@ -10,12 +10,14 @@
           <w:docPartUnique/>
         </w:docPartObj>
       </w:sdtPr>
+      <w:sdtEndPr/>
       <w:sdtContent>
         <w:p/>
         <w:p>
           <w:r>
             <w:rPr>
               <w:noProof/>
+              <w:lang w:eastAsia="es-ES"/>
             </w:rPr>
             <mc:AlternateContent>
               <mc:Choice Requires="wps">
@@ -104,6 +106,7 @@
                                     <w:calendar w:val="gregorian"/>
                                   </w:date>
                                 </w:sdtPr>
+                                <w:sdtEndPr/>
                                 <w:sdtContent>
                                   <w:p>
                                     <w:pPr>
@@ -176,6 +179,7 @@
                               <w:calendar w:val="gregorian"/>
                             </w:date>
                           </w:sdtPr>
+                          <w:sdtEndPr/>
                           <w:sdtContent>
                             <w:p>
                               <w:pPr>
@@ -211,6 +215,7 @@
           <w:r>
             <w:rPr>
               <w:noProof/>
+              <w:lang w:eastAsia="es-ES"/>
             </w:rPr>
             <mc:AlternateContent>
               <mc:Choice Requires="wps">
@@ -294,6 +299,7 @@
                                   <w:dataBinding w:prefixMappings="xmlns:ns0='http://purl.org/dc/elements/1.1/' xmlns:ns1='http://schemas.openxmlformats.org/package/2006/metadata/core-properties' " w:xpath="/ns1:coreProperties[1]/ns0:creator[1]" w:storeItemID="{6C3C8BC8-F283-45AE-878A-BAB7291924A1}"/>
                                   <w:text/>
                                 </w:sdtPr>
+                                <w:sdtEndPr/>
                                 <w:sdtContent>
                                   <w:p>
                                     <w:pPr>
@@ -344,6 +350,7 @@
                                     <w:dataBinding w:prefixMappings="xmlns:ns0='http://schemas.openxmlformats.org/officeDocument/2006/extended-properties' " w:xpath="/ns0:Properties[1]/ns0:Company[1]" w:storeItemID="{6668398D-A668-4E3E-A5EB-62B293D839F1}"/>
                                     <w:text/>
                                   </w:sdtPr>
+                                  <w:sdtEndPr/>
                                   <w:sdtContent>
                                     <w:r>
                                       <w:rPr>
@@ -382,6 +389,7 @@
                                     <w:dataBinding w:prefixMappings="xmlns:ns0='http://schemas.microsoft.com/office/2006/coverPageProps' " w:xpath="/ns0:CoverPageProperties[1]/ns0:CompanyAddress[1]" w:storeItemID="{55AF091B-3C7A-41E3-B477-F2FDAA23CFDA}"/>
                                     <w:text/>
                                   </w:sdtPr>
+                                  <w:sdtEndPr/>
                                   <w:sdtContent>
                                     <w:r>
                                       <w:rPr>
@@ -441,6 +449,7 @@
                             <w:dataBinding w:prefixMappings="xmlns:ns0='http://purl.org/dc/elements/1.1/' xmlns:ns1='http://schemas.openxmlformats.org/package/2006/metadata/core-properties' " w:xpath="/ns1:coreProperties[1]/ns0:creator[1]" w:storeItemID="{6C3C8BC8-F283-45AE-878A-BAB7291924A1}"/>
                             <w:text/>
                           </w:sdtPr>
+                          <w:sdtEndPr/>
                           <w:sdtContent>
                             <w:p>
                               <w:pPr>
@@ -491,6 +500,7 @@
                               <w:dataBinding w:prefixMappings="xmlns:ns0='http://schemas.openxmlformats.org/officeDocument/2006/extended-properties' " w:xpath="/ns0:Properties[1]/ns0:Company[1]" w:storeItemID="{6668398D-A668-4E3E-A5EB-62B293D839F1}"/>
                               <w:text/>
                             </w:sdtPr>
+                            <w:sdtEndPr/>
                             <w:sdtContent>
                               <w:r>
                                 <w:rPr>
@@ -529,6 +539,7 @@
                               <w:dataBinding w:prefixMappings="xmlns:ns0='http://schemas.microsoft.com/office/2006/coverPageProps' " w:xpath="/ns0:CoverPageProperties[1]/ns0:CompanyAddress[1]" w:storeItemID="{55AF091B-3C7A-41E3-B477-F2FDAA23CFDA}"/>
                               <w:text/>
                             </w:sdtPr>
+                            <w:sdtEndPr/>
                             <w:sdtContent>
                               <w:r>
                                 <w:rPr>
@@ -560,6 +571,7 @@
           <w:r>
             <w:rPr>
               <w:noProof/>
+              <w:lang w:eastAsia="es-ES"/>
             </w:rPr>
             <mc:AlternateContent>
               <mc:Choice Requires="wps">
@@ -654,6 +666,7 @@
                                     <w:dataBinding w:prefixMappings="xmlns:ns0='http://purl.org/dc/elements/1.1/' xmlns:ns1='http://schemas.openxmlformats.org/package/2006/metadata/core-properties' " w:xpath="/ns1:coreProperties[1]/ns0:title[1]" w:storeItemID="{6C3C8BC8-F283-45AE-878A-BAB7291924A1}"/>
                                     <w:text w:multiLine="1"/>
                                   </w:sdtPr>
+                                  <w:sdtEndPr/>
                                   <w:sdtContent>
                                     <w:r>
                                       <w:rPr>
@@ -681,6 +694,7 @@
                                   <w:dataBinding w:prefixMappings="xmlns:ns0='http://purl.org/dc/elements/1.1/' xmlns:ns1='http://schemas.openxmlformats.org/package/2006/metadata/core-properties' " w:xpath="/ns1:coreProperties[1]/ns0:subject[1]" w:storeItemID="{6C3C8BC8-F283-45AE-878A-BAB7291924A1}"/>
                                   <w:text/>
                                 </w:sdtPr>
+                                <w:sdtEndPr/>
                                 <w:sdtContent>
                                   <w:p>
                                     <w:pPr>
@@ -755,6 +769,7 @@
                               <w:dataBinding w:prefixMappings="xmlns:ns0='http://purl.org/dc/elements/1.1/' xmlns:ns1='http://schemas.openxmlformats.org/package/2006/metadata/core-properties' " w:xpath="/ns1:coreProperties[1]/ns0:title[1]" w:storeItemID="{6C3C8BC8-F283-45AE-878A-BAB7291924A1}"/>
                               <w:text w:multiLine="1"/>
                             </w:sdtPr>
+                            <w:sdtEndPr/>
                             <w:sdtContent>
                               <w:r>
                                 <w:rPr>
@@ -782,6 +797,7 @@
                             <w:dataBinding w:prefixMappings="xmlns:ns0='http://purl.org/dc/elements/1.1/' xmlns:ns1='http://schemas.openxmlformats.org/package/2006/metadata/core-properties' " w:xpath="/ns1:coreProperties[1]/ns0:subject[1]" w:storeItemID="{6C3C8BC8-F283-45AE-878A-BAB7291924A1}"/>
                             <w:text/>
                           </w:sdtPr>
+                          <w:sdtEndPr/>
                           <w:sdtContent>
                             <w:p>
                               <w:pPr>
@@ -817,6 +833,7 @@
           <w:r>
             <w:rPr>
               <w:noProof/>
+              <w:lang w:eastAsia="es-ES"/>
             </w:rPr>
             <mc:AlternateContent>
               <mc:Choice Requires="wpg">
@@ -983,6 +1000,13 @@
     </w:p>
     <w:sdt>
       <w:sdtPr>
+        <w:rPr>
+          <w:rFonts w:asciiTheme="minorHAnsi" w:eastAsiaTheme="minorHAnsi" w:hAnsiTheme="minorHAnsi" w:cstheme="minorBidi"/>
+          <w:color w:val="auto"/>
+          <w:sz w:val="22"/>
+          <w:szCs w:val="22"/>
+          <w:lang w:eastAsia="en-US"/>
+        </w:rPr>
         <w:id w:val="-1463799660"/>
         <w:docPartObj>
           <w:docPartGallery w:val="Table of Contents"/>
@@ -991,13 +1015,8 @@
       </w:sdtPr>
       <w:sdtEndPr>
         <w:rPr>
-          <w:rFonts w:asciiTheme="minorHAnsi" w:eastAsiaTheme="minorHAnsi" w:hAnsiTheme="minorHAnsi" w:cstheme="minorBidi"/>
           <w:b/>
           <w:bCs/>
-          <w:color w:val="auto"/>
-          <w:sz w:val="22"/>
-          <w:szCs w:val="22"/>
-          <w:lang w:eastAsia="en-US"/>
         </w:rPr>
       </w:sdtEndPr>
       <w:sdtContent>
@@ -1008,8 +1027,6 @@
           <w:r>
             <w:t>Contenido</w:t>
           </w:r>
-          <w:bookmarkStart w:id="0" w:name="_GoBack"/>
-          <w:bookmarkEnd w:id="0"/>
         </w:p>
         <w:p>
           <w:pPr>
@@ -1032,7 +1049,7 @@
           <w:r>
             <w:fldChar w:fldCharType="separate"/>
           </w:r>
-          <w:hyperlink w:anchor="_Toc22211655" w:history="1">
+          <w:hyperlink w:anchor="_Toc22382238" w:history="1">
             <w:r>
               <w:rPr>
                 <w:rStyle w:val="Hipervnculo"/>
@@ -1059,7 +1076,7 @@
                 <w:noProof/>
                 <w:webHidden/>
               </w:rPr>
-              <w:instrText xml:space="preserve"> PAGEREF _Toc22211655 \h </w:instrText>
+              <w:instrText xml:space="preserve"> PAGEREF _Toc22382238 \h </w:instrText>
             </w:r>
             <w:r>
               <w:rPr>
@@ -1102,7 +1119,7 @@
               <w:lang w:eastAsia="es-ES"/>
             </w:rPr>
           </w:pPr>
-          <w:hyperlink w:anchor="_Toc22211656" w:history="1">
+          <w:hyperlink w:anchor="_Toc22382239" w:history="1">
             <w:r>
               <w:rPr>
                 <w:rStyle w:val="Hipervnculo"/>
@@ -1129,7 +1146,147 @@
                 <w:noProof/>
                 <w:webHidden/>
               </w:rPr>
-              <w:instrText xml:space="preserve"> PAGEREF _Toc22211656 \h </w:instrText>
+              <w:instrText xml:space="preserve"> PAGEREF _Toc22382239 \h </w:instrText>
+            </w:r>
+            <w:r>
+              <w:rPr>
+                <w:noProof/>
+                <w:webHidden/>
+              </w:rPr>
+            </w:r>
+            <w:r>
+              <w:rPr>
+                <w:noProof/>
+                <w:webHidden/>
+              </w:rPr>
+              <w:fldChar w:fldCharType="separate"/>
+            </w:r>
+            <w:r>
+              <w:rPr>
+                <w:noProof/>
+                <w:webHidden/>
+              </w:rPr>
+              <w:t>3</w:t>
+            </w:r>
+            <w:r>
+              <w:rPr>
+                <w:noProof/>
+                <w:webHidden/>
+              </w:rPr>
+              <w:fldChar w:fldCharType="end"/>
+            </w:r>
+          </w:hyperlink>
+        </w:p>
+        <w:p>
+          <w:pPr>
+            <w:pStyle w:val="TDC3"/>
+            <w:tabs>
+              <w:tab w:val="right" w:leader="dot" w:pos="8494"/>
+            </w:tabs>
+            <w:rPr>
+              <w:rFonts w:eastAsiaTheme="minorEastAsia"/>
+              <w:noProof/>
+              <w:lang w:eastAsia="es-ES"/>
+            </w:rPr>
+          </w:pPr>
+          <w:hyperlink w:anchor="_Toc22382240" w:history="1">
+            <w:r>
+              <w:rPr>
+                <w:rStyle w:val="Hipervnculo"/>
+                <w:noProof/>
+              </w:rPr>
+              <w:t>Tabla comparativa de tiempos entre distintos algoritmos</w:t>
+            </w:r>
+            <w:r>
+              <w:rPr>
+                <w:noProof/>
+                <w:webHidden/>
+              </w:rPr>
+              <w:tab/>
+            </w:r>
+            <w:r>
+              <w:rPr>
+                <w:noProof/>
+                <w:webHidden/>
+              </w:rPr>
+              <w:fldChar w:fldCharType="begin"/>
+            </w:r>
+            <w:r>
+              <w:rPr>
+                <w:noProof/>
+                <w:webHidden/>
+              </w:rPr>
+              <w:instrText xml:space="preserve"> PAGEREF _Toc22382240 \h </w:instrText>
+            </w:r>
+            <w:r>
+              <w:rPr>
+                <w:noProof/>
+                <w:webHidden/>
+              </w:rPr>
+            </w:r>
+            <w:r>
+              <w:rPr>
+                <w:noProof/>
+                <w:webHidden/>
+              </w:rPr>
+              <w:fldChar w:fldCharType="separate"/>
+            </w:r>
+            <w:r>
+              <w:rPr>
+                <w:noProof/>
+                <w:webHidden/>
+              </w:rPr>
+              <w:t>3</w:t>
+            </w:r>
+            <w:r>
+              <w:rPr>
+                <w:noProof/>
+                <w:webHidden/>
+              </w:rPr>
+              <w:fldChar w:fldCharType="end"/>
+            </w:r>
+          </w:hyperlink>
+        </w:p>
+        <w:p>
+          <w:pPr>
+            <w:pStyle w:val="TDC3"/>
+            <w:tabs>
+              <w:tab w:val="right" w:leader="dot" w:pos="8494"/>
+            </w:tabs>
+            <w:rPr>
+              <w:rFonts w:eastAsiaTheme="minorEastAsia"/>
+              <w:noProof/>
+              <w:lang w:eastAsia="es-ES"/>
+            </w:rPr>
+          </w:pPr>
+          <w:hyperlink w:anchor="_Toc22382241" w:history="1">
+            <w:r>
+              <w:rPr>
+                <w:rStyle w:val="Hipervnculo"/>
+                <w:noProof/>
+              </w:rPr>
+              <w:t>Explicación de cada algoritmo</w:t>
+            </w:r>
+            <w:r>
+              <w:rPr>
+                <w:noProof/>
+                <w:webHidden/>
+              </w:rPr>
+              <w:tab/>
+            </w:r>
+            <w:r>
+              <w:rPr>
+                <w:noProof/>
+                <w:webHidden/>
+              </w:rPr>
+              <w:fldChar w:fldCharType="begin"/>
+            </w:r>
+            <w:r>
+              <w:rPr>
+                <w:noProof/>
+                <w:webHidden/>
+              </w:rPr>
+              <w:instrText xml:space="preserve"> PAGEREF _Toc22382241 \h </w:instrText>
             </w:r>
             <w:r>
               <w:rPr>
@@ -1172,7 +1329,7 @@
               <w:lang w:eastAsia="es-ES"/>
             </w:rPr>
           </w:pPr>
-          <w:hyperlink w:anchor="_Toc22211657" w:history="1">
+          <w:hyperlink w:anchor="_Toc22382242" w:history="1">
             <w:r>
               <w:rPr>
                 <w:rStyle w:val="Hipervnculo"/>
@@ -1199,7 +1356,7 @@
                 <w:noProof/>
                 <w:webHidden/>
               </w:rPr>
-              <w:instrText xml:space="preserve"> PAGEREF _Toc22211657 \h </w:instrText>
+              <w:instrText xml:space="preserve"> PAGEREF _Toc22382242 \h </w:instrText>
             </w:r>
             <w:r>
               <w:rPr>
@@ -1219,7 +1376,7 @@
                 <w:noProof/>
                 <w:webHidden/>
               </w:rPr>
-              <w:t>4</w:t>
+              <w:t>6</w:t>
             </w:r>
             <w:r>
               <w:rPr>
@@ -1259,6 +1416,8 @@
         </w:rPr>
         <w:br w:type="page"/>
       </w:r>
+      <w:bookmarkStart w:id="0" w:name="_GoBack"/>
+      <w:bookmarkEnd w:id="0"/>
     </w:p>
     <w:p>
       <w:pPr>
@@ -1274,7 +1433,7 @@
       <w:pPr>
         <w:pStyle w:val="Ttulo1"/>
       </w:pPr>
-      <w:bookmarkStart w:id="1" w:name="_Toc22211655"/>
+      <w:bookmarkStart w:id="1" w:name="_Toc22382238"/>
       <w:r>
         <w:t>Problema de los Caníbales y los Misioneros</w:t>
       </w:r>
@@ -1311,7 +1470,7 @@
       <w:pPr>
         <w:pStyle w:val="Ttulo1"/>
       </w:pPr>
-      <w:bookmarkStart w:id="2" w:name="_Toc22211656"/>
+      <w:bookmarkStart w:id="2" w:name="_Toc22382239"/>
       <w:r>
         <w:lastRenderedPageBreak/>
         <w:t>Comparación de ejecución del problema 8-puzzle con distintos algoritmos de búsqueda</w:t>
@@ -1321,15 +1480,69 @@
     <w:p/>
     <w:p>
       <w:pPr>
-        <w:rPr>
-          <w:b/>
-        </w:rPr>
-      </w:pPr>
-      <w:r>
-        <w:rPr>
-          <w:b/>
-        </w:rPr>
-        <w:t>[Insertar captura comparativa aquí]</w:t>
+        <w:pStyle w:val="Ttulo3"/>
+      </w:pPr>
+      <w:bookmarkStart w:id="3" w:name="_Toc22382240"/>
+      <w:r>
+        <w:t>Tabla comparativa de tiempos entre distintos algoritmos</w:t>
+      </w:r>
+      <w:bookmarkEnd w:id="3"/>
+    </w:p>
+    <w:p/>
+    <w:p>
+      <w:r>
+        <w:rPr>
+          <w:noProof/>
+          <w:lang w:eastAsia="es-ES"/>
+        </w:rPr>
+        <w:drawing>
+          <wp:inline distT="0" distB="0" distL="0" distR="0" wp14:anchorId="5F28D84E" wp14:editId="3CFF1894">
+            <wp:extent cx="5400040" cy="4145280"/>
+            <wp:effectExtent l="0" t="0" r="0" b="7620"/>
+            <wp:docPr id="1" name="Imagen 1"/>
+            <wp:cNvGraphicFramePr>
+              <a:graphicFrameLocks xmlns:a="http://schemas.openxmlformats.org/drawingml/2006/main" noChangeAspect="1"/>
+            </wp:cNvGraphicFramePr>
+            <a:graphic xmlns:a="http://schemas.openxmlformats.org/drawingml/2006/main">
+              <a:graphicData uri="http://schemas.openxmlformats.org/drawingml/2006/picture">
+                <pic:pic xmlns:pic="http://schemas.openxmlformats.org/drawingml/2006/picture">
+                  <pic:nvPicPr>
+                    <pic:cNvPr id="1" name="tabla_comparativa_tiempos_eightpuzzle.jpg"/>
+                    <pic:cNvPicPr/>
+                  </pic:nvPicPr>
+                  <pic:blipFill rotWithShape="1">
+                    <a:blip r:embed="rId9">
+                      <a:extLst>
+                        <a:ext uri="{28A0092B-C50C-407E-A947-70E740481C1C}">
+                          <a14:useLocalDpi xmlns:a14="http://schemas.microsoft.com/office/drawing/2010/main" val="0"/>
+                        </a:ext>
+                      </a:extLst>
+                    </a:blip>
+                    <a:srcRect t="730" b="-1"/>
+                    <a:stretch/>
+                  </pic:blipFill>
+                  <pic:spPr bwMode="auto">
+                    <a:xfrm>
+                      <a:off x="0" y="0"/>
+                      <a:ext cx="5400040" cy="4145280"/>
+                    </a:xfrm>
+                    <a:prstGeom prst="rect">
+                      <a:avLst/>
+                    </a:prstGeom>
+                    <a:ln>
+                      <a:noFill/>
+                    </a:ln>
+                    <a:extLst>
+                      <a:ext uri="{53640926-AAD7-44D8-BBD7-CCE9431645EC}">
+                        <a14:shadowObscured xmlns:a14="http://schemas.microsoft.com/office/drawing/2010/main"/>
+                      </a:ext>
+                    </a:extLst>
+                  </pic:spPr>
+                </pic:pic>
+              </a:graphicData>
+            </a:graphic>
+          </wp:inline>
+        </w:drawing>
       </w:r>
     </w:p>
     <w:p>
@@ -1380,35 +1593,583 @@
         <w:t>Este algoritmo no termina porque la máquina virtual de Java se queda sin memoria dinámica para representar los nodos.</w:t>
       </w:r>
     </w:p>
+    <w:p>
+      <w:pPr>
+        <w:pStyle w:val="Prrafodelista"/>
+        <w:ind w:left="360"/>
+      </w:pPr>
+    </w:p>
+    <w:p>
+      <w:pPr>
+        <w:pStyle w:val="Ttulo3"/>
+      </w:pPr>
+      <w:bookmarkStart w:id="4" w:name="_Toc22382241"/>
+      <w:r>
+        <w:t>Explicación de cada algoritmo</w:t>
+      </w:r>
+      <w:bookmarkEnd w:id="4"/>
+    </w:p>
     <w:p/>
     <w:p>
       <w:pPr>
-        <w:rPr>
-          <w:b/>
-        </w:rPr>
-      </w:pPr>
-      <w:r>
-        <w:rPr>
-          <w:b/>
-        </w:rPr>
-        <w:t>[Explicar aquí una línea por algoritmo] [No sé qué quiere que ponga]</w:t>
-      </w:r>
-    </w:p>
-    <w:p>
-      <w:r>
+        <w:pStyle w:val="Prrafodelista"/>
+        <w:numPr>
+          <w:ilvl w:val="0"/>
+          <w:numId w:val="2"/>
+        </w:numPr>
+        <w:rPr>
+          <w:b/>
+        </w:rPr>
+      </w:pPr>
+      <w:r>
+        <w:rPr>
+          <w:b/>
+        </w:rPr>
+        <w:t>BFS-G-3</w:t>
+      </w:r>
+    </w:p>
+    <w:p>
+      <w:pPr>
+        <w:pStyle w:val="Prrafodelista"/>
+        <w:numPr>
+          <w:ilvl w:val="0"/>
+          <w:numId w:val="2"/>
+        </w:numPr>
+        <w:rPr>
+          <w:b/>
+        </w:rPr>
+      </w:pPr>
+      <w:r>
+        <w:rPr>
+          <w:b/>
+        </w:rPr>
+        <w:t>BFS-T-3</w:t>
+      </w:r>
+    </w:p>
+    <w:p>
+      <w:pPr>
+        <w:pStyle w:val="Prrafodelista"/>
+        <w:numPr>
+          <w:ilvl w:val="0"/>
+          <w:numId w:val="2"/>
+        </w:numPr>
+        <w:rPr>
+          <w:b/>
+        </w:rPr>
+      </w:pPr>
+      <w:r>
+        <w:rPr>
+          <w:b/>
+        </w:rPr>
+        <w:t>DFS-G-3</w:t>
+      </w:r>
+    </w:p>
+    <w:p>
+      <w:pPr>
+        <w:pStyle w:val="Prrafodelista"/>
+        <w:numPr>
+          <w:ilvl w:val="0"/>
+          <w:numId w:val="2"/>
+        </w:numPr>
+        <w:rPr>
+          <w:b/>
+        </w:rPr>
+      </w:pPr>
+      <w:r>
+        <w:rPr>
+          <w:b/>
+        </w:rPr>
+        <w:t>DFS-T-3</w:t>
+      </w:r>
+    </w:p>
+    <w:p>
+      <w:pPr>
+        <w:pStyle w:val="Prrafodelista"/>
+        <w:numPr>
+          <w:ilvl w:val="0"/>
+          <w:numId w:val="2"/>
+        </w:numPr>
+        <w:rPr>
+          <w:b/>
+        </w:rPr>
+      </w:pPr>
+      <w:r>
+        <w:rPr>
+          <w:b/>
+        </w:rPr>
+        <w:t>DLS-9-3</w:t>
+      </w:r>
+    </w:p>
+    <w:p>
+      <w:pPr>
+        <w:pStyle w:val="Prrafodelista"/>
+        <w:numPr>
+          <w:ilvl w:val="0"/>
+          <w:numId w:val="2"/>
+        </w:numPr>
+        <w:rPr>
+          <w:b/>
+        </w:rPr>
+      </w:pPr>
+      <w:r>
+        <w:rPr>
+          <w:b/>
+        </w:rPr>
+        <w:t>DLS-3-3</w:t>
+      </w:r>
+    </w:p>
+    <w:p>
+      <w:pPr>
+        <w:pStyle w:val="Prrafodelista"/>
+        <w:numPr>
+          <w:ilvl w:val="0"/>
+          <w:numId w:val="2"/>
+        </w:numPr>
+        <w:rPr>
+          <w:b/>
+        </w:rPr>
+      </w:pPr>
+      <w:r>
+        <w:rPr>
+          <w:b/>
+        </w:rPr>
+        <w:t>IDS-3</w:t>
+      </w:r>
+    </w:p>
+    <w:p>
+      <w:pPr>
+        <w:pStyle w:val="Prrafodelista"/>
+        <w:numPr>
+          <w:ilvl w:val="0"/>
+          <w:numId w:val="2"/>
+        </w:numPr>
+        <w:rPr>
+          <w:b/>
+        </w:rPr>
+      </w:pPr>
+      <w:r>
+        <w:rPr>
+          <w:b/>
+        </w:rPr>
+        <w:t>UCS-G-3</w:t>
+      </w:r>
+    </w:p>
+    <w:p>
+      <w:pPr>
+        <w:pStyle w:val="Prrafodelista"/>
+        <w:numPr>
+          <w:ilvl w:val="0"/>
+          <w:numId w:val="2"/>
+        </w:numPr>
+        <w:rPr>
+          <w:b/>
+        </w:rPr>
+      </w:pPr>
+      <w:r>
+        <w:rPr>
+          <w:b/>
+        </w:rPr>
+        <w:t>UCS-T-3</w:t>
+      </w:r>
+    </w:p>
+    <w:p>
+      <w:pPr>
+        <w:rPr>
+          <w:b/>
+        </w:rPr>
+      </w:pPr>
+      <w:r>
+        <w:rPr>
+          <w:b/>
+        </w:rPr>
+        <w:lastRenderedPageBreak/>
         <w:br w:type="page"/>
       </w:r>
     </w:p>
     <w:p>
       <w:pPr>
+        <w:pStyle w:val="Prrafodelista"/>
+        <w:numPr>
+          <w:ilvl w:val="0"/>
+          <w:numId w:val="2"/>
+        </w:numPr>
+        <w:rPr>
+          <w:b/>
+        </w:rPr>
+      </w:pPr>
+      <w:r>
+        <w:rPr>
+          <w:b/>
+        </w:rPr>
+        <w:lastRenderedPageBreak/>
+        <w:t>BFS-G</w:t>
+      </w:r>
+      <w:r>
+        <w:rPr>
+          <w:b/>
+        </w:rPr>
+        <w:t>-9</w:t>
+      </w:r>
+    </w:p>
+    <w:p>
+      <w:pPr>
+        <w:pStyle w:val="Prrafodelista"/>
+        <w:numPr>
+          <w:ilvl w:val="0"/>
+          <w:numId w:val="2"/>
+        </w:numPr>
+        <w:rPr>
+          <w:b/>
+        </w:rPr>
+      </w:pPr>
+      <w:r>
+        <w:rPr>
+          <w:b/>
+        </w:rPr>
+        <w:t>BF</w:t>
+      </w:r>
+      <w:r>
+        <w:rPr>
+          <w:b/>
+        </w:rPr>
+        <w:t>S-T-9</w:t>
+      </w:r>
+    </w:p>
+    <w:p>
+      <w:pPr>
+        <w:pStyle w:val="Prrafodelista"/>
+        <w:numPr>
+          <w:ilvl w:val="0"/>
+          <w:numId w:val="2"/>
+        </w:numPr>
+        <w:rPr>
+          <w:b/>
+        </w:rPr>
+      </w:pPr>
+      <w:r>
+        <w:rPr>
+          <w:b/>
+        </w:rPr>
+        <w:t>DFS-G-9</w:t>
+      </w:r>
+    </w:p>
+    <w:p>
+      <w:pPr>
+        <w:pStyle w:val="Prrafodelista"/>
+        <w:numPr>
+          <w:ilvl w:val="0"/>
+          <w:numId w:val="2"/>
+        </w:numPr>
+        <w:rPr>
+          <w:b/>
+        </w:rPr>
+      </w:pPr>
+      <w:r>
+        <w:rPr>
+          <w:b/>
+        </w:rPr>
+        <w:t>DFS</w:t>
+      </w:r>
+      <w:r>
+        <w:rPr>
+          <w:b/>
+        </w:rPr>
+        <w:t>-T-9</w:t>
+      </w:r>
+    </w:p>
+    <w:p>
+      <w:pPr>
+        <w:pStyle w:val="Prrafodelista"/>
+        <w:numPr>
+          <w:ilvl w:val="0"/>
+          <w:numId w:val="2"/>
+        </w:numPr>
+        <w:rPr>
+          <w:b/>
+        </w:rPr>
+      </w:pPr>
+      <w:r>
+        <w:rPr>
+          <w:b/>
+        </w:rPr>
+        <w:t>DLS-9-9</w:t>
+      </w:r>
+    </w:p>
+    <w:p>
+      <w:pPr>
+        <w:pStyle w:val="Prrafodelista"/>
+        <w:numPr>
+          <w:ilvl w:val="0"/>
+          <w:numId w:val="2"/>
+        </w:numPr>
+        <w:rPr>
+          <w:b/>
+        </w:rPr>
+      </w:pPr>
+      <w:r>
+        <w:rPr>
+          <w:b/>
+        </w:rPr>
+        <w:t>DLS-3-9</w:t>
+      </w:r>
+    </w:p>
+    <w:p>
+      <w:pPr>
+        <w:pStyle w:val="Prrafodelista"/>
+        <w:numPr>
+          <w:ilvl w:val="0"/>
+          <w:numId w:val="2"/>
+        </w:numPr>
+        <w:rPr>
+          <w:b/>
+        </w:rPr>
+      </w:pPr>
+      <w:r>
+        <w:rPr>
+          <w:b/>
+        </w:rPr>
+        <w:t>IDS-9</w:t>
+      </w:r>
+    </w:p>
+    <w:p>
+      <w:pPr>
+        <w:pStyle w:val="Prrafodelista"/>
+        <w:numPr>
+          <w:ilvl w:val="0"/>
+          <w:numId w:val="2"/>
+        </w:numPr>
+        <w:rPr>
+          <w:b/>
+        </w:rPr>
+      </w:pPr>
+      <w:r>
+        <w:rPr>
+          <w:b/>
+        </w:rPr>
+        <w:t>UCS-G-9</w:t>
+      </w:r>
+    </w:p>
+    <w:p>
+      <w:pPr>
+        <w:pStyle w:val="Prrafodelista"/>
+        <w:numPr>
+          <w:ilvl w:val="0"/>
+          <w:numId w:val="2"/>
+        </w:numPr>
+        <w:rPr>
+          <w:b/>
+        </w:rPr>
+      </w:pPr>
+      <w:r>
+        <w:rPr>
+          <w:b/>
+        </w:rPr>
+        <w:t>UCS-T-9</w:t>
+      </w:r>
+    </w:p>
+    <w:p>
+      <w:pPr>
+        <w:pStyle w:val="Prrafodelista"/>
+        <w:numPr>
+          <w:ilvl w:val="0"/>
+          <w:numId w:val="2"/>
+        </w:numPr>
+        <w:rPr>
+          <w:b/>
+        </w:rPr>
+      </w:pPr>
+      <w:r>
+        <w:rPr>
+          <w:b/>
+        </w:rPr>
+        <w:t>BFS-G-</w:t>
+      </w:r>
+      <w:r>
+        <w:rPr>
+          <w:b/>
+        </w:rPr>
+        <w:t>30</w:t>
+      </w:r>
+    </w:p>
+    <w:p>
+      <w:pPr>
+        <w:pStyle w:val="Prrafodelista"/>
+        <w:numPr>
+          <w:ilvl w:val="0"/>
+          <w:numId w:val="2"/>
+        </w:numPr>
+        <w:rPr>
+          <w:b/>
+        </w:rPr>
+      </w:pPr>
+      <w:r>
+        <w:rPr>
+          <w:b/>
+        </w:rPr>
+        <w:t>BF</w:t>
+      </w:r>
+      <w:r>
+        <w:rPr>
+          <w:b/>
+        </w:rPr>
+        <w:t>S-T-30</w:t>
+      </w:r>
+    </w:p>
+    <w:p>
+      <w:pPr>
+        <w:pStyle w:val="Prrafodelista"/>
+        <w:numPr>
+          <w:ilvl w:val="0"/>
+          <w:numId w:val="2"/>
+        </w:numPr>
+        <w:rPr>
+          <w:b/>
+        </w:rPr>
+      </w:pPr>
+      <w:r>
+        <w:rPr>
+          <w:b/>
+        </w:rPr>
+        <w:t>DFS-G-30</w:t>
+      </w:r>
+    </w:p>
+    <w:p>
+      <w:pPr>
+        <w:pStyle w:val="Prrafodelista"/>
+        <w:numPr>
+          <w:ilvl w:val="0"/>
+          <w:numId w:val="2"/>
+        </w:numPr>
+        <w:rPr>
+          <w:b/>
+        </w:rPr>
+      </w:pPr>
+      <w:r>
+        <w:rPr>
+          <w:b/>
+        </w:rPr>
+        <w:t>DFS</w:t>
+      </w:r>
+      <w:r>
+        <w:rPr>
+          <w:b/>
+        </w:rPr>
+        <w:t>-T-30</w:t>
+      </w:r>
+    </w:p>
+    <w:p>
+      <w:pPr>
+        <w:pStyle w:val="Prrafodelista"/>
+        <w:numPr>
+          <w:ilvl w:val="0"/>
+          <w:numId w:val="2"/>
+        </w:numPr>
+        <w:rPr>
+          <w:b/>
+        </w:rPr>
+      </w:pPr>
+      <w:r>
+        <w:rPr>
+          <w:b/>
+        </w:rPr>
+        <w:t>DLS-9-30</w:t>
+      </w:r>
+    </w:p>
+    <w:p>
+      <w:pPr>
+        <w:pStyle w:val="Prrafodelista"/>
+        <w:numPr>
+          <w:ilvl w:val="0"/>
+          <w:numId w:val="2"/>
+        </w:numPr>
+        <w:rPr>
+          <w:b/>
+        </w:rPr>
+      </w:pPr>
+      <w:r>
+        <w:rPr>
+          <w:b/>
+        </w:rPr>
+        <w:t>DLS-3-30</w:t>
+      </w:r>
+    </w:p>
+    <w:p>
+      <w:pPr>
+        <w:pStyle w:val="Prrafodelista"/>
+        <w:numPr>
+          <w:ilvl w:val="0"/>
+          <w:numId w:val="2"/>
+        </w:numPr>
+        <w:rPr>
+          <w:b/>
+        </w:rPr>
+      </w:pPr>
+      <w:r>
+        <w:rPr>
+          <w:b/>
+        </w:rPr>
+        <w:t>IDS-30</w:t>
+      </w:r>
+    </w:p>
+    <w:p>
+      <w:pPr>
+        <w:pStyle w:val="Prrafodelista"/>
+        <w:numPr>
+          <w:ilvl w:val="0"/>
+          <w:numId w:val="2"/>
+        </w:numPr>
+        <w:rPr>
+          <w:b/>
+        </w:rPr>
+      </w:pPr>
+      <w:r>
+        <w:rPr>
+          <w:b/>
+        </w:rPr>
+        <w:t>UCS-G-30</w:t>
+      </w:r>
+    </w:p>
+    <w:p>
+      <w:pPr>
+        <w:pStyle w:val="Prrafodelista"/>
+        <w:numPr>
+          <w:ilvl w:val="0"/>
+          <w:numId w:val="2"/>
+        </w:numPr>
+        <w:rPr>
+          <w:b/>
+        </w:rPr>
+      </w:pPr>
+      <w:r>
+        <w:rPr>
+          <w:b/>
+        </w:rPr>
+        <w:t>UCS-T-30</w:t>
+      </w:r>
+    </w:p>
+    <w:p>
+      <w:pPr>
+        <w:rPr>
+          <w:b/>
+        </w:rPr>
+      </w:pPr>
+      <w:r>
+        <w:rPr>
+          <w:b/>
+        </w:rPr>
+        <w:br w:type="page"/>
+      </w:r>
+    </w:p>
+    <w:p>
+      <w:pPr>
         <w:pStyle w:val="Ttulo1"/>
       </w:pPr>
-      <w:bookmarkStart w:id="3" w:name="_Toc22211657"/>
+      <w:bookmarkStart w:id="5" w:name="_Toc22382242"/>
       <w:r>
         <w:lastRenderedPageBreak/>
         <w:t>Definición del problema del 15-puzzle</w:t>
       </w:r>
-      <w:bookmarkEnd w:id="3"/>
+      <w:bookmarkEnd w:id="5"/>
       <w:r>
         <w:fldChar w:fldCharType="begin"/>
       </w:r>
@@ -1426,7 +2187,7 @@
       </w:r>
     </w:p>
     <w:sectPr>
-      <w:footerReference w:type="default" r:id="rId9"/>
+      <w:footerReference w:type="default" r:id="rId10"/>
       <w:type w:val="continuous"/>
       <w:pgSz w:w="11906" w:h="16838"/>
       <w:pgMar w:top="1417" w:right="1701" w:bottom="1417" w:left="1701" w:header="708" w:footer="708" w:gutter="0"/>
@@ -1474,6 +2235,7 @@
         <w:docPartUnique/>
       </w:docPartObj>
     </w:sdtPr>
+    <w:sdtEndPr/>
     <w:sdtContent>
       <w:p>
         <w:pPr>
@@ -1493,7 +2255,7 @@
           <w:rPr>
             <w:noProof/>
           </w:rPr>
-          <w:t>2</w:t>
+          <w:t>6</w:t>
         </w:r>
         <w:r>
           <w:fldChar w:fldCharType="end"/>
@@ -1537,6 +2299,119 @@
 <file path=word/numbering.xml><?xml version="1.0" encoding="utf-8"?>
 <w:numbering xmlns:wpc="http://schemas.microsoft.com/office/word/2010/wordprocessingCanvas" xmlns:cx="http://schemas.microsoft.com/office/drawing/2014/chartex" xmlns:mc="http://schemas.openxmlformats.org/markup-compatibility/2006" xmlns:o="urn:schemas-microsoft-com:office:office" xmlns:r="http://schemas.openxmlformats.org/officeDocument/2006/relationships" xmlns:m="http://schemas.openxmlformats.org/officeDocument/2006/math" xmlns:v="urn:schemas-microsoft-com:vml" xmlns:wp14="http://schemas.microsoft.com/office/word/2010/wordprocessingDrawing" xmlns:wp="http://schemas.openxmlformats.org/drawingml/2006/wordprocessingDrawing" xmlns:w10="urn:schemas-microsoft-com:office:word" xmlns:w="http://schemas.openxmlformats.org/wordprocessingml/2006/main" xmlns:w14="http://schemas.microsoft.com/office/word/2010/wordml" xmlns:w15="http://schemas.microsoft.com/office/word/2012/wordml" xmlns:w16se="http://schemas.microsoft.com/office/word/2015/wordml/symex" xmlns:wpg="http://schemas.microsoft.com/office/word/2010/wordprocessingGroup" xmlns:wpi="http://schemas.microsoft.com/office/word/2010/wordprocessingInk" xmlns:wne="http://schemas.microsoft.com/office/word/2006/wordml" xmlns:wps="http://schemas.microsoft.com/office/word/2010/wordprocessingShape" mc:Ignorable="w14 w15 w16se wp14">
   <w:abstractNum w:abstractNumId="0" w15:restartNumberingAfterBreak="0">
+    <w:nsid w:val="0E492DC3"/>
+    <w:multiLevelType w:val="hybridMultilevel"/>
+    <w:tmpl w:val="89F2748E"/>
+    <w:lvl w:ilvl="0" w:tplc="0C0A0001">
+      <w:start w:val="1"/>
+      <w:numFmt w:val="bullet"/>
+      <w:lvlText w:val=""/>
+      <w:lvlJc w:val="left"/>
+      <w:pPr>
+        <w:ind w:left="720" w:hanging="360"/>
+      </w:pPr>
+      <w:rPr>
+        <w:rFonts w:ascii="Symbol" w:hAnsi="Symbol" w:hint="default"/>
+      </w:rPr>
+    </w:lvl>
+    <w:lvl w:ilvl="1" w:tplc="0C0A0003" w:tentative="1">
+      <w:start w:val="1"/>
+      <w:numFmt w:val="bullet"/>
+      <w:lvlText w:val="o"/>
+      <w:lvlJc w:val="left"/>
+      <w:pPr>
+        <w:ind w:left="1440" w:hanging="360"/>
+      </w:pPr>
+      <w:rPr>
+        <w:rFonts w:ascii="Courier New" w:hAnsi="Courier New" w:cs="Courier New" w:hint="default"/>
+      </w:rPr>
+    </w:lvl>
+    <w:lvl w:ilvl="2" w:tplc="0C0A0005" w:tentative="1">
+      <w:start w:val="1"/>
+      <w:numFmt w:val="bullet"/>
+      <w:lvlText w:val=""/>
+      <w:lvlJc w:val="left"/>
+      <w:pPr>
+        <w:ind w:left="2160" w:hanging="360"/>
+      </w:pPr>
+      <w:rPr>
+        <w:rFonts w:ascii="Wingdings" w:hAnsi="Wingdings" w:hint="default"/>
+      </w:rPr>
+    </w:lvl>
+    <w:lvl w:ilvl="3" w:tplc="0C0A0001" w:tentative="1">
+      <w:start w:val="1"/>
+      <w:numFmt w:val="bullet"/>
+      <w:lvlText w:val=""/>
+      <w:lvlJc w:val="left"/>
+      <w:pPr>
+        <w:ind w:left="2880" w:hanging="360"/>
+      </w:pPr>
+      <w:rPr>
+        <w:rFonts w:ascii="Symbol" w:hAnsi="Symbol" w:hint="default"/>
+      </w:rPr>
+    </w:lvl>
+    <w:lvl w:ilvl="4" w:tplc="0C0A0003" w:tentative="1">
+      <w:start w:val="1"/>
+      <w:numFmt w:val="bullet"/>
+      <w:lvlText w:val="o"/>
+      <w:lvlJc w:val="left"/>
+      <w:pPr>
+        <w:ind w:left="3600" w:hanging="360"/>
+      </w:pPr>
+      <w:rPr>
+        <w:rFonts w:ascii="Courier New" w:hAnsi="Courier New" w:cs="Courier New" w:hint="default"/>
+      </w:rPr>
+    </w:lvl>
+    <w:lvl w:ilvl="5" w:tplc="0C0A0005" w:tentative="1">
+      <w:start w:val="1"/>
+      <w:numFmt w:val="bullet"/>
+      <w:lvlText w:val=""/>
+      <w:lvlJc w:val="left"/>
+      <w:pPr>
+        <w:ind w:left="4320" w:hanging="360"/>
+      </w:pPr>
+      <w:rPr>
+        <w:rFonts w:ascii="Wingdings" w:hAnsi="Wingdings" w:hint="default"/>
+      </w:rPr>
+    </w:lvl>
+    <w:lvl w:ilvl="6" w:tplc="0C0A0001" w:tentative="1">
+      <w:start w:val="1"/>
+      <w:numFmt w:val="bullet"/>
+      <w:lvlText w:val=""/>
+      <w:lvlJc w:val="left"/>
+      <w:pPr>
+        <w:ind w:left="5040" w:hanging="360"/>
+      </w:pPr>
+      <w:rPr>
+        <w:rFonts w:ascii="Symbol" w:hAnsi="Symbol" w:hint="default"/>
+      </w:rPr>
+    </w:lvl>
+    <w:lvl w:ilvl="7" w:tplc="0C0A0003" w:tentative="1">
+      <w:start w:val="1"/>
+      <w:numFmt w:val="bullet"/>
+      <w:lvlText w:val="o"/>
+      <w:lvlJc w:val="left"/>
+      <w:pPr>
+        <w:ind w:left="5760" w:hanging="360"/>
+      </w:pPr>
+      <w:rPr>
+        <w:rFonts w:ascii="Courier New" w:hAnsi="Courier New" w:cs="Courier New" w:hint="default"/>
+      </w:rPr>
+    </w:lvl>
+    <w:lvl w:ilvl="8" w:tplc="0C0A0005" w:tentative="1">
+      <w:start w:val="1"/>
+      <w:numFmt w:val="bullet"/>
+      <w:lvlText w:val=""/>
+      <w:lvlJc w:val="left"/>
+      <w:pPr>
+        <w:ind w:left="6480" w:hanging="360"/>
+      </w:pPr>
+      <w:rPr>
+        <w:rFonts w:ascii="Wingdings" w:hAnsi="Wingdings" w:hint="default"/>
+      </w:rPr>
+    </w:lvl>
+  </w:abstractNum>
+  <w:abstractNum w:abstractNumId="1" w15:restartNumberingAfterBreak="0">
     <w:nsid w:val="6AD65020"/>
     <w:multiLevelType w:val="hybridMultilevel"/>
     <w:tmpl w:val="F89C2436"/>
@@ -1546,7 +2421,7 @@
       <w:lvlText w:val="(%1)"/>
       <w:lvlJc w:val="left"/>
       <w:pPr>
-        <w:ind w:left="408" w:hanging="360"/>
+        <w:ind w:left="360" w:hanging="360"/>
       </w:pPr>
       <w:rPr>
         <w:rFonts w:hint="default"/>
@@ -1559,7 +2434,7 @@
       <w:lvlText w:val="%2."/>
       <w:lvlJc w:val="left"/>
       <w:pPr>
-        <w:ind w:left="1128" w:hanging="360"/>
+        <w:ind w:left="1080" w:hanging="360"/>
       </w:pPr>
     </w:lvl>
     <w:lvl w:ilvl="2" w:tplc="0C0A001B" w:tentative="1">
@@ -1568,7 +2443,7 @@
       <w:lvlText w:val="%3."/>
       <w:lvlJc w:val="right"/>
       <w:pPr>
-        <w:ind w:left="1848" w:hanging="180"/>
+        <w:ind w:left="1800" w:hanging="180"/>
       </w:pPr>
     </w:lvl>
     <w:lvl w:ilvl="3" w:tplc="0C0A000F" w:tentative="1">
@@ -1577,7 +2452,7 @@
       <w:lvlText w:val="%4."/>
       <w:lvlJc w:val="left"/>
       <w:pPr>
-        <w:ind w:left="2568" w:hanging="360"/>
+        <w:ind w:left="2520" w:hanging="360"/>
       </w:pPr>
     </w:lvl>
     <w:lvl w:ilvl="4" w:tplc="0C0A0019" w:tentative="1">
@@ -1586,7 +2461,7 @@
       <w:lvlText w:val="%5."/>
       <w:lvlJc w:val="left"/>
       <w:pPr>
-        <w:ind w:left="3288" w:hanging="360"/>
+        <w:ind w:left="3240" w:hanging="360"/>
       </w:pPr>
     </w:lvl>
     <w:lvl w:ilvl="5" w:tplc="0C0A001B" w:tentative="1">
@@ -1595,7 +2470,7 @@
       <w:lvlText w:val="%6."/>
       <w:lvlJc w:val="right"/>
       <w:pPr>
-        <w:ind w:left="4008" w:hanging="180"/>
+        <w:ind w:left="3960" w:hanging="180"/>
       </w:pPr>
     </w:lvl>
     <w:lvl w:ilvl="6" w:tplc="0C0A000F" w:tentative="1">
@@ -1604,7 +2479,7 @@
       <w:lvlText w:val="%7."/>
       <w:lvlJc w:val="left"/>
       <w:pPr>
-        <w:ind w:left="4728" w:hanging="360"/>
+        <w:ind w:left="4680" w:hanging="360"/>
       </w:pPr>
     </w:lvl>
     <w:lvl w:ilvl="7" w:tplc="0C0A0019" w:tentative="1">
@@ -1613,7 +2488,7 @@
       <w:lvlText w:val="%8."/>
       <w:lvlJc w:val="left"/>
       <w:pPr>
-        <w:ind w:left="5448" w:hanging="360"/>
+        <w:ind w:left="5400" w:hanging="360"/>
       </w:pPr>
     </w:lvl>
     <w:lvl w:ilvl="8" w:tplc="0C0A001B" w:tentative="1">
@@ -1622,11 +2497,14 @@
       <w:lvlText w:val="%9."/>
       <w:lvlJc w:val="right"/>
       <w:pPr>
-        <w:ind w:left="6168" w:hanging="180"/>
+        <w:ind w:left="6120" w:hanging="180"/>
       </w:pPr>
     </w:lvl>
   </w:abstractNum>
   <w:num w:numId="1">
+    <w:abstractNumId w:val="1"/>
+  </w:num>
+  <w:num w:numId="2">
     <w:abstractNumId w:val="0"/>
   </w:num>
 </w:numbering>
@@ -2069,6 +2947,28 @@
       <w:szCs w:val="26"/>
     </w:rPr>
   </w:style>
+  <w:style w:type="paragraph" w:styleId="Ttulo3">
+    <w:name w:val="heading 3"/>
+    <w:basedOn w:val="Normal"/>
+    <w:next w:val="Normal"/>
+    <w:link w:val="Ttulo3Car"/>
+    <w:uiPriority w:val="9"/>
+    <w:unhideWhenUsed/>
+    <w:qFormat/>
+    <w:rsid w:val="008E738C"/>
+    <w:pPr>
+      <w:keepNext/>
+      <w:keepLines/>
+      <w:spacing w:before="40" w:after="0"/>
+      <w:outlineLvl w:val="2"/>
+    </w:pPr>
+    <w:rPr>
+      <w:rFonts w:asciiTheme="majorHAnsi" w:eastAsiaTheme="majorEastAsia" w:hAnsiTheme="majorHAnsi" w:cstheme="majorBidi"/>
+      <w:color w:val="1F4D78" w:themeColor="accent1" w:themeShade="7F"/>
+      <w:sz w:val="24"/>
+      <w:szCs w:val="24"/>
+    </w:rPr>
+  </w:style>
   <w:style w:type="character" w:default="1" w:styleId="Fuentedeprrafopredeter">
     <w:name w:val="Default Paragraph Font"/>
     <w:uiPriority w:val="1"/>
@@ -2253,6 +3153,32 @@
     <w:link w:val="Piedepgina"/>
     <w:uiPriority w:val="99"/>
     <w:rsid w:val="00663781"/>
+  </w:style>
+  <w:style w:type="character" w:customStyle="1" w:styleId="Ttulo3Car">
+    <w:name w:val="Título 3 Car"/>
+    <w:basedOn w:val="Fuentedeprrafopredeter"/>
+    <w:link w:val="Ttulo3"/>
+    <w:uiPriority w:val="9"/>
+    <w:rsid w:val="008E738C"/>
+    <w:rPr>
+      <w:rFonts w:asciiTheme="majorHAnsi" w:eastAsiaTheme="majorEastAsia" w:hAnsiTheme="majorHAnsi" w:cstheme="majorBidi"/>
+      <w:color w:val="1F4D78" w:themeColor="accent1" w:themeShade="7F"/>
+      <w:sz w:val="24"/>
+      <w:szCs w:val="24"/>
+    </w:rPr>
+  </w:style>
+  <w:style w:type="paragraph" w:styleId="TDC3">
+    <w:name w:val="toc 3"/>
+    <w:basedOn w:val="Normal"/>
+    <w:next w:val="Normal"/>
+    <w:autoRedefine/>
+    <w:uiPriority w:val="39"/>
+    <w:unhideWhenUsed/>
+    <w:rsid w:val="008E6C86"/>
+    <w:pPr>
+      <w:spacing w:after="100"/>
+      <w:ind w:left="440"/>
+    </w:pPr>
   </w:style>
 </w:styles>
 </file>
@@ -2542,7 +3468,7 @@
 </file>
 
 <file path=customXml/itemProps2.xml><?xml version="1.0" encoding="utf-8"?>
-<ds:datastoreItem xmlns:ds="http://schemas.openxmlformats.org/officeDocument/2006/customXml" ds:itemID="{39B15C30-F78C-45C4-BE42-7343C491209F}">
+<ds:datastoreItem xmlns:ds="http://schemas.openxmlformats.org/officeDocument/2006/customXml" ds:itemID="{DEAB9D7B-3C93-4E95-9495-F998EA590C83}">
   <ds:schemaRefs>
     <ds:schemaRef ds:uri="http://schemas.openxmlformats.org/officeDocument/2006/bibliography"/>
   </ds:schemaRefs>

</xml_diff>

<commit_message>
Memoria un poco más avanzada
</commit_message>
<xml_diff>
--- a/practica1/Memoria.docx
+++ b/practica1/Memoria.docx
@@ -990,6 +990,7 @@
     </w:sdt>
     <w:p>
       <w:pPr>
+        <w:jc w:val="both"/>
         <w:rPr>
           <w:rFonts w:asciiTheme="majorHAnsi" w:eastAsiaTheme="majorEastAsia" w:hAnsiTheme="majorHAnsi" w:cstheme="majorBidi"/>
           <w:color w:val="2E74B5" w:themeColor="accent1" w:themeShade="BF"/>
@@ -1023,6 +1024,7 @@
         <w:p>
           <w:pPr>
             <w:pStyle w:val="TtuloTDC"/>
+            <w:jc w:val="both"/>
           </w:pPr>
           <w:r>
             <w:t>Contenido</w:t>
@@ -1049,7 +1051,7 @@
           <w:r>
             <w:fldChar w:fldCharType="separate"/>
           </w:r>
-          <w:hyperlink w:anchor="_Toc22382238" w:history="1">
+          <w:hyperlink w:anchor="_Toc22662933" w:history="1">
             <w:r>
               <w:rPr>
                 <w:rStyle w:val="Hipervnculo"/>
@@ -1076,7 +1078,7 @@
                 <w:noProof/>
                 <w:webHidden/>
               </w:rPr>
-              <w:instrText xml:space="preserve"> PAGEREF _Toc22382238 \h </w:instrText>
+              <w:instrText xml:space="preserve"> PAGEREF _Toc22662933 \h </w:instrText>
             </w:r>
             <w:r>
               <w:rPr>
@@ -1119,7 +1121,7 @@
               <w:lang w:eastAsia="es-ES"/>
             </w:rPr>
           </w:pPr>
-          <w:hyperlink w:anchor="_Toc22382239" w:history="1">
+          <w:hyperlink w:anchor="_Toc22662934" w:history="1">
             <w:r>
               <w:rPr>
                 <w:rStyle w:val="Hipervnculo"/>
@@ -1146,7 +1148,7 @@
                 <w:noProof/>
                 <w:webHidden/>
               </w:rPr>
-              <w:instrText xml:space="preserve"> PAGEREF _Toc22382239 \h </w:instrText>
+              <w:instrText xml:space="preserve"> PAGEREF _Toc22662934 \h </w:instrText>
             </w:r>
             <w:r>
               <w:rPr>
@@ -1189,7 +1191,7 @@
               <w:lang w:eastAsia="es-ES"/>
             </w:rPr>
           </w:pPr>
-          <w:hyperlink w:anchor="_Toc22382240" w:history="1">
+          <w:hyperlink w:anchor="_Toc22662935" w:history="1">
             <w:r>
               <w:rPr>
                 <w:rStyle w:val="Hipervnculo"/>
@@ -1216,7 +1218,7 @@
                 <w:noProof/>
                 <w:webHidden/>
               </w:rPr>
-              <w:instrText xml:space="preserve"> PAGEREF _Toc22382240 \h </w:instrText>
+              <w:instrText xml:space="preserve"> PAGEREF _Toc22662935 \h </w:instrText>
             </w:r>
             <w:r>
               <w:rPr>
@@ -1259,7 +1261,7 @@
               <w:lang w:eastAsia="es-ES"/>
             </w:rPr>
           </w:pPr>
-          <w:hyperlink w:anchor="_Toc22382241" w:history="1">
+          <w:hyperlink w:anchor="_Toc22662936" w:history="1">
             <w:r>
               <w:rPr>
                 <w:rStyle w:val="Hipervnculo"/>
@@ -1286,7 +1288,7 @@
                 <w:noProof/>
                 <w:webHidden/>
               </w:rPr>
-              <w:instrText xml:space="preserve"> PAGEREF _Toc22382241 \h </w:instrText>
+              <w:instrText xml:space="preserve"> PAGEREF _Toc22662936 \h </w:instrText>
             </w:r>
             <w:r>
               <w:rPr>
@@ -1306,7 +1308,7 @@
                 <w:noProof/>
                 <w:webHidden/>
               </w:rPr>
-              <w:t>3</w:t>
+              <w:t>4</w:t>
             </w:r>
             <w:r>
               <w:rPr>
@@ -1329,7 +1331,7 @@
               <w:lang w:eastAsia="es-ES"/>
             </w:rPr>
           </w:pPr>
-          <w:hyperlink w:anchor="_Toc22382242" w:history="1">
+          <w:hyperlink w:anchor="_Toc22662937" w:history="1">
             <w:r>
               <w:rPr>
                 <w:rStyle w:val="Hipervnculo"/>
@@ -1356,7 +1358,7 @@
                 <w:noProof/>
                 <w:webHidden/>
               </w:rPr>
-              <w:instrText xml:space="preserve"> PAGEREF _Toc22382242 \h </w:instrText>
+              <w:instrText xml:space="preserve"> PAGEREF _Toc22662937 \h </w:instrText>
             </w:r>
             <w:r>
               <w:rPr>
@@ -1376,7 +1378,7 @@
                 <w:noProof/>
                 <w:webHidden/>
               </w:rPr>
-              <w:t>6</w:t>
+              <w:t>5</w:t>
             </w:r>
             <w:r>
               <w:rPr>
@@ -1388,6 +1390,9 @@
           </w:hyperlink>
         </w:p>
         <w:p>
+          <w:pPr>
+            <w:jc w:val="both"/>
+          </w:pPr>
           <w:r>
             <w:rPr>
               <w:b/>
@@ -1400,6 +1405,7 @@
     </w:sdt>
     <w:p>
       <w:pPr>
+        <w:jc w:val="both"/>
         <w:rPr>
           <w:rFonts w:asciiTheme="majorHAnsi" w:eastAsiaTheme="majorEastAsia" w:hAnsiTheme="majorHAnsi" w:cstheme="majorBidi"/>
           <w:color w:val="2E74B5" w:themeColor="accent1" w:themeShade="BF"/>
@@ -1416,11 +1422,10 @@
         </w:rPr>
         <w:br w:type="page"/>
       </w:r>
-      <w:bookmarkStart w:id="0" w:name="_GoBack"/>
-      <w:bookmarkEnd w:id="0"/>
-    </w:p>
-    <w:p>
-      <w:pPr>
+    </w:p>
+    <w:p>
+      <w:pPr>
+        <w:jc w:val="both"/>
         <w:rPr>
           <w:rFonts w:asciiTheme="majorHAnsi" w:eastAsiaTheme="majorEastAsia" w:hAnsiTheme="majorHAnsi" w:cstheme="majorBidi"/>
           <w:color w:val="2E74B5" w:themeColor="accent1" w:themeShade="BF"/>
@@ -1432,71 +1437,1368 @@
     <w:p>
       <w:pPr>
         <w:pStyle w:val="Ttulo1"/>
-      </w:pPr>
-      <w:bookmarkStart w:id="1" w:name="_Toc22382238"/>
+        <w:jc w:val="both"/>
+      </w:pPr>
+      <w:bookmarkStart w:id="0" w:name="_Toc22662933"/>
       <w:r>
         <w:t>Problema de los Caníbales y los Misioneros</w:t>
       </w:r>
+      <w:bookmarkEnd w:id="0"/>
+      <w:r>
+        <w:fldChar w:fldCharType="begin"/>
+      </w:r>
+      <w:r>
+        <w:instrText xml:space="preserve"> XE "</w:instrText>
+      </w:r>
+      <w:r>
+        <w:instrText>Problema de los Caníbales y los Misioneros</w:instrText>
+      </w:r>
+      <w:r>
+        <w:instrText xml:space="preserve">" </w:instrText>
+      </w:r>
+      <w:r>
+        <w:fldChar w:fldCharType="end"/>
+      </w:r>
+    </w:p>
+    <w:p>
+      <w:pPr>
+        <w:jc w:val="both"/>
+      </w:pPr>
+    </w:p>
+    <w:p>
+      <w:pPr>
+        <w:jc w:val="both"/>
+      </w:pPr>
+      <w:r>
+        <w:t>El problema de los caníbales y los misioneros consiste en trasladar 3 caníbales y 3 misioneros de una orilla del río a otra, contando con la restricción de que no pueden producirse estados donde el número de caníbales de una orilla es mayor que el de los misioneros de esa orilla</w:t>
+      </w:r>
+      <w:r>
+        <w:t>.</w:t>
+      </w:r>
+    </w:p>
+    <w:p>
+      <w:pPr>
+        <w:jc w:val="both"/>
+      </w:pPr>
+      <w:r>
+        <w:t>Para la resolución del problema se plantea el siguiente estado:</w:t>
+      </w:r>
+    </w:p>
+    <w:p>
+      <w:pPr>
+        <w:jc w:val="both"/>
+      </w:pPr>
+      <m:oMathPara>
+        <m:oMath>
+          <m:r>
+            <w:rPr>
+              <w:rFonts w:ascii="Cambria Math" w:hAnsi="Cambria Math"/>
+            </w:rPr>
+            <m:t>(nCa</m:t>
+          </m:r>
+          <m:sSub>
+            <m:sSubPr>
+              <m:ctrlPr>
+                <w:rPr>
+                  <w:rFonts w:ascii="Cambria Math" w:hAnsi="Cambria Math"/>
+                  <w:i/>
+                </w:rPr>
+              </m:ctrlPr>
+            </m:sSubPr>
+            <m:e>
+              <m:r>
+                <w:rPr>
+                  <w:rFonts w:ascii="Cambria Math" w:hAnsi="Cambria Math"/>
+                </w:rPr>
+                <m:t>n</m:t>
+              </m:r>
+            </m:e>
+            <m:sub>
+              <m:r>
+                <w:rPr>
+                  <w:rFonts w:ascii="Cambria Math" w:hAnsi="Cambria Math"/>
+                </w:rPr>
+                <m:t>izq</m:t>
+              </m:r>
+            </m:sub>
+          </m:sSub>
+          <m:r>
+            <w:rPr>
+              <w:rFonts w:ascii="Cambria Math" w:hAnsi="Cambria Math"/>
+            </w:rPr>
+            <m:t>,nMi</m:t>
+          </m:r>
+          <m:sSub>
+            <m:sSubPr>
+              <m:ctrlPr>
+                <w:rPr>
+                  <w:rFonts w:ascii="Cambria Math" w:hAnsi="Cambria Math"/>
+                  <w:i/>
+                </w:rPr>
+              </m:ctrlPr>
+            </m:sSubPr>
+            <m:e>
+              <m:r>
+                <w:rPr>
+                  <w:rFonts w:ascii="Cambria Math" w:hAnsi="Cambria Math"/>
+                </w:rPr>
+                <m:t>s</m:t>
+              </m:r>
+            </m:e>
+            <m:sub>
+              <m:r>
+                <w:rPr>
+                  <w:rFonts w:ascii="Cambria Math" w:hAnsi="Cambria Math"/>
+                </w:rPr>
+                <m:t>izq</m:t>
+              </m:r>
+            </m:sub>
+          </m:sSub>
+          <m:r>
+            <w:rPr>
+              <w:rFonts w:ascii="Cambria Math" w:hAnsi="Cambria Math"/>
+            </w:rPr>
+            <m:t>, po</m:t>
+          </m:r>
+          <m:sSub>
+            <m:sSubPr>
+              <m:ctrlPr>
+                <w:rPr>
+                  <w:rFonts w:ascii="Cambria Math" w:hAnsi="Cambria Math"/>
+                  <w:i/>
+                </w:rPr>
+              </m:ctrlPr>
+            </m:sSubPr>
+            <m:e>
+              <m:r>
+                <w:rPr>
+                  <w:rFonts w:ascii="Cambria Math" w:hAnsi="Cambria Math"/>
+                </w:rPr>
+                <m:t>s</m:t>
+              </m:r>
+            </m:e>
+            <m:sub>
+              <m:r>
+                <w:rPr>
+                  <w:rFonts w:ascii="Cambria Math" w:hAnsi="Cambria Math"/>
+                </w:rPr>
+                <m:t>bote</m:t>
+              </m:r>
+            </m:sub>
+          </m:sSub>
+          <m:r>
+            <w:rPr>
+              <w:rFonts w:ascii="Cambria Math" w:hAnsi="Cambria Math"/>
+            </w:rPr>
+            <m:t>,nCa</m:t>
+          </m:r>
+          <m:sSub>
+            <m:sSubPr>
+              <m:ctrlPr>
+                <w:rPr>
+                  <w:rFonts w:ascii="Cambria Math" w:hAnsi="Cambria Math"/>
+                  <w:i/>
+                </w:rPr>
+              </m:ctrlPr>
+            </m:sSubPr>
+            <m:e>
+              <m:r>
+                <w:rPr>
+                  <w:rFonts w:ascii="Cambria Math" w:hAnsi="Cambria Math"/>
+                </w:rPr>
+                <m:t>n</m:t>
+              </m:r>
+            </m:e>
+            <m:sub>
+              <m:r>
+                <w:rPr>
+                  <w:rFonts w:ascii="Cambria Math" w:hAnsi="Cambria Math"/>
+                </w:rPr>
+                <m:t>der</m:t>
+              </m:r>
+            </m:sub>
+          </m:sSub>
+          <m:r>
+            <w:rPr>
+              <w:rFonts w:ascii="Cambria Math" w:hAnsi="Cambria Math"/>
+            </w:rPr>
+            <m:t>, nMi</m:t>
+          </m:r>
+          <m:sSub>
+            <m:sSubPr>
+              <m:ctrlPr>
+                <w:rPr>
+                  <w:rFonts w:ascii="Cambria Math" w:hAnsi="Cambria Math"/>
+                  <w:i/>
+                </w:rPr>
+              </m:ctrlPr>
+            </m:sSubPr>
+            <m:e>
+              <m:r>
+                <w:rPr>
+                  <w:rFonts w:ascii="Cambria Math" w:hAnsi="Cambria Math"/>
+                </w:rPr>
+                <m:t>s</m:t>
+              </m:r>
+            </m:e>
+            <m:sub>
+              <m:r>
+                <w:rPr>
+                  <w:rFonts w:ascii="Cambria Math" w:hAnsi="Cambria Math"/>
+                </w:rPr>
+                <m:t>der</m:t>
+              </m:r>
+            </m:sub>
+          </m:sSub>
+          <m:r>
+            <w:rPr>
+              <w:rFonts w:ascii="Cambria Math" w:hAnsi="Cambria Math"/>
+            </w:rPr>
+            <m:t>)</m:t>
+          </m:r>
+        </m:oMath>
+      </m:oMathPara>
+    </w:p>
+    <w:p>
+      <w:pPr>
+        <w:jc w:val="both"/>
+        <w:rPr>
+          <w:rFonts w:eastAsiaTheme="minorEastAsia"/>
+        </w:rPr>
+      </w:pPr>
+      <w:r>
+        <w:t xml:space="preserve">Dónde, </w:t>
+      </w:r>
+      <m:oMath>
+        <m:r>
+          <w:rPr>
+            <w:rFonts w:ascii="Cambria Math" w:hAnsi="Cambria Math"/>
+          </w:rPr>
+          <m:t>nCa</m:t>
+        </m:r>
+        <m:sSub>
+          <m:sSubPr>
+            <m:ctrlPr>
+              <w:rPr>
+                <w:rFonts w:ascii="Cambria Math" w:hAnsi="Cambria Math"/>
+                <w:i/>
+              </w:rPr>
+            </m:ctrlPr>
+          </m:sSubPr>
+          <m:e>
+            <m:r>
+              <w:rPr>
+                <w:rFonts w:ascii="Cambria Math" w:hAnsi="Cambria Math"/>
+              </w:rPr>
+              <m:t>n</m:t>
+            </m:r>
+          </m:e>
+          <m:sub>
+            <m:r>
+              <w:rPr>
+                <w:rFonts w:ascii="Cambria Math" w:hAnsi="Cambria Math"/>
+              </w:rPr>
+              <m:t>x</m:t>
+            </m:r>
+          </m:sub>
+        </m:sSub>
+      </m:oMath>
+      <w:r>
+        <w:rPr>
+          <w:rFonts w:eastAsiaTheme="minorEastAsia"/>
+        </w:rPr>
+        <w:t xml:space="preserve"> es el número de caníbales en la orilla del río </w:t>
+      </w:r>
+      <m:oMath>
+        <m:r>
+          <w:rPr>
+            <w:rFonts w:ascii="Cambria Math" w:eastAsiaTheme="minorEastAsia" w:hAnsi="Cambria Math"/>
+          </w:rPr>
+          <m:t>(izq, der)</m:t>
+        </m:r>
+      </m:oMath>
+      <w:r>
+        <w:rPr>
+          <w:rFonts w:eastAsiaTheme="minorEastAsia"/>
+        </w:rPr>
+        <w:t xml:space="preserve">, </w:t>
+      </w:r>
+      <m:oMath>
+        <m:r>
+          <w:rPr>
+            <w:rFonts w:ascii="Cambria Math" w:eastAsiaTheme="minorEastAsia" w:hAnsi="Cambria Math"/>
+          </w:rPr>
+          <m:t>nMi</m:t>
+        </m:r>
+        <m:sSub>
+          <m:sSubPr>
+            <m:ctrlPr>
+              <w:rPr>
+                <w:rFonts w:ascii="Cambria Math" w:eastAsiaTheme="minorEastAsia" w:hAnsi="Cambria Math"/>
+                <w:i/>
+              </w:rPr>
+            </m:ctrlPr>
+          </m:sSubPr>
+          <m:e>
+            <m:r>
+              <w:rPr>
+                <w:rFonts w:ascii="Cambria Math" w:eastAsiaTheme="minorEastAsia" w:hAnsi="Cambria Math"/>
+              </w:rPr>
+              <m:t>s</m:t>
+            </m:r>
+          </m:e>
+          <m:sub>
+            <m:r>
+              <w:rPr>
+                <w:rFonts w:ascii="Cambria Math" w:eastAsiaTheme="minorEastAsia" w:hAnsi="Cambria Math"/>
+              </w:rPr>
+              <m:t>x</m:t>
+            </m:r>
+          </m:sub>
+        </m:sSub>
+      </m:oMath>
+      <w:r>
+        <w:rPr>
+          <w:rFonts w:eastAsiaTheme="minorEastAsia"/>
+        </w:rPr>
+        <w:t xml:space="preserve"> es el número de misioneros en la orilla del río </w:t>
+      </w:r>
+      <m:oMath>
+        <m:r>
+          <w:rPr>
+            <w:rFonts w:ascii="Cambria Math" w:eastAsiaTheme="minorEastAsia" w:hAnsi="Cambria Math"/>
+          </w:rPr>
+          <m:t>(izq,der)</m:t>
+        </m:r>
+      </m:oMath>
+      <w:r>
+        <w:rPr>
+          <w:rFonts w:eastAsiaTheme="minorEastAsia"/>
+        </w:rPr>
+        <w:t xml:space="preserve"> y </w:t>
+      </w:r>
+      <m:oMath>
+        <m:r>
+          <w:rPr>
+            <w:rFonts w:ascii="Cambria Math" w:eastAsiaTheme="minorEastAsia" w:hAnsi="Cambria Math"/>
+          </w:rPr>
+          <m:t>po</m:t>
+        </m:r>
+        <m:sSub>
+          <m:sSubPr>
+            <m:ctrlPr>
+              <w:rPr>
+                <w:rFonts w:ascii="Cambria Math" w:eastAsiaTheme="minorEastAsia" w:hAnsi="Cambria Math"/>
+                <w:i/>
+              </w:rPr>
+            </m:ctrlPr>
+          </m:sSubPr>
+          <m:e>
+            <m:r>
+              <w:rPr>
+                <w:rFonts w:ascii="Cambria Math" w:eastAsiaTheme="minorEastAsia" w:hAnsi="Cambria Math"/>
+              </w:rPr>
+              <m:t>s</m:t>
+            </m:r>
+          </m:e>
+          <m:sub>
+            <m:r>
+              <w:rPr>
+                <w:rFonts w:ascii="Cambria Math" w:eastAsiaTheme="minorEastAsia" w:hAnsi="Cambria Math"/>
+              </w:rPr>
+              <m:t>bote</m:t>
+            </m:r>
+          </m:sub>
+        </m:sSub>
+      </m:oMath>
+      <w:r>
+        <w:rPr>
+          <w:rFonts w:eastAsiaTheme="minorEastAsia"/>
+        </w:rPr>
+        <w:t xml:space="preserve"> es la posición del bote en el estado, si </w:t>
+      </w:r>
+      <m:oMath>
+        <m:r>
+          <w:rPr>
+            <w:rFonts w:ascii="Cambria Math" w:eastAsiaTheme="minorEastAsia" w:hAnsi="Cambria Math"/>
+          </w:rPr>
+          <m:t>po</m:t>
+        </m:r>
+        <m:sSub>
+          <m:sSubPr>
+            <m:ctrlPr>
+              <w:rPr>
+                <w:rFonts w:ascii="Cambria Math" w:eastAsiaTheme="minorEastAsia" w:hAnsi="Cambria Math"/>
+                <w:i/>
+              </w:rPr>
+            </m:ctrlPr>
+          </m:sSubPr>
+          <m:e>
+            <m:r>
+              <w:rPr>
+                <w:rFonts w:ascii="Cambria Math" w:eastAsiaTheme="minorEastAsia" w:hAnsi="Cambria Math"/>
+              </w:rPr>
+              <m:t>s</m:t>
+            </m:r>
+          </m:e>
+          <m:sub>
+            <m:r>
+              <w:rPr>
+                <w:rFonts w:ascii="Cambria Math" w:eastAsiaTheme="minorEastAsia" w:hAnsi="Cambria Math"/>
+              </w:rPr>
+              <m:t>bote</m:t>
+            </m:r>
+          </m:sub>
+        </m:sSub>
+        <m:r>
+          <w:rPr>
+            <w:rFonts w:ascii="Cambria Math" w:eastAsiaTheme="minorEastAsia" w:hAnsi="Cambria Math"/>
+          </w:rPr>
+          <m:t>=0→bote en orilla izquierda</m:t>
+        </m:r>
+      </m:oMath>
+      <w:r>
+        <w:rPr>
+          <w:rFonts w:eastAsiaTheme="minorEastAsia"/>
+        </w:rPr>
+        <w:t>, en caso contrario, el bote se encuentra en la orilla derecha.</w:t>
+      </w:r>
+    </w:p>
+    <w:p>
+      <w:pPr>
+        <w:jc w:val="both"/>
+        <w:rPr>
+          <w:rFonts w:eastAsiaTheme="minorEastAsia"/>
+        </w:rPr>
+      </w:pPr>
+      <w:r>
+        <w:rPr>
+          <w:rFonts w:eastAsiaTheme="minorEastAsia"/>
+        </w:rPr>
+        <w:t>Por lo tanto, el estado inicial sería:</w:t>
+      </w:r>
+    </w:p>
+    <w:p>
+      <w:pPr>
+        <w:jc w:val="both"/>
+        <w:rPr>
+          <w:rFonts w:eastAsiaTheme="minorEastAsia"/>
+        </w:rPr>
+      </w:pPr>
+      <m:oMathPara>
+        <m:oMath>
+          <m:r>
+            <w:rPr>
+              <w:rFonts w:ascii="Cambria Math" w:eastAsiaTheme="minorEastAsia" w:hAnsi="Cambria Math"/>
+            </w:rPr>
+            <m:t>(3,3,0,0,0)</m:t>
+          </m:r>
+        </m:oMath>
+      </m:oMathPara>
+    </w:p>
+    <w:p>
+      <w:pPr>
+        <w:jc w:val="both"/>
+      </w:pPr>
+      <w:r>
+        <w:t>Para definir las transiciones posibles se plantea el siguiente predicado auxiliar:</w:t>
+      </w:r>
+    </w:p>
+    <w:p>
+      <w:pPr>
+        <w:jc w:val="both"/>
+      </w:pPr>
+      <m:oMathPara>
+        <m:oMath>
+          <m:r>
+            <w:rPr>
+              <w:rFonts w:ascii="Cambria Math" w:hAnsi="Cambria Math"/>
+            </w:rPr>
+            <m:t>noPeligroso</m:t>
+          </m:r>
+          <m:d>
+            <m:dPr>
+              <m:ctrlPr>
+                <w:rPr>
+                  <w:rFonts w:ascii="Cambria Math" w:hAnsi="Cambria Math"/>
+                  <w:i/>
+                </w:rPr>
+              </m:ctrlPr>
+            </m:dPr>
+            <m:e>
+              <m:r>
+                <w:rPr>
+                  <w:rFonts w:ascii="Cambria Math" w:hAnsi="Cambria Math"/>
+                </w:rPr>
+                <m:t>s</m:t>
+              </m:r>
+            </m:e>
+          </m:d>
+          <m:r>
+            <w:rPr>
+              <w:rFonts w:ascii="Cambria Math" w:hAnsi="Cambria Math"/>
+            </w:rPr>
+            <m:t>=</m:t>
+          </m:r>
+          <m:d>
+            <m:dPr>
+              <m:ctrlPr>
+                <w:rPr>
+                  <w:rFonts w:ascii="Cambria Math" w:hAnsi="Cambria Math"/>
+                  <w:i/>
+                </w:rPr>
+              </m:ctrlPr>
+            </m:dPr>
+            <m:e>
+              <m:r>
+                <w:rPr>
+                  <w:rFonts w:ascii="Cambria Math" w:hAnsi="Cambria Math"/>
+                </w:rPr>
+                <m:t>nCa</m:t>
+              </m:r>
+              <m:sSub>
+                <m:sSubPr>
+                  <m:ctrlPr>
+                    <w:rPr>
+                      <w:rFonts w:ascii="Cambria Math" w:hAnsi="Cambria Math"/>
+                      <w:i/>
+                    </w:rPr>
+                  </m:ctrlPr>
+                </m:sSubPr>
+                <m:e>
+                  <m:r>
+                    <w:rPr>
+                      <w:rFonts w:ascii="Cambria Math" w:hAnsi="Cambria Math"/>
+                    </w:rPr>
+                    <m:t>n</m:t>
+                  </m:r>
+                </m:e>
+                <m:sub>
+                  <m:r>
+                    <w:rPr>
+                      <w:rFonts w:ascii="Cambria Math" w:hAnsi="Cambria Math"/>
+                    </w:rPr>
+                    <m:t>izq</m:t>
+                  </m:r>
+                </m:sub>
+              </m:sSub>
+              <m:r>
+                <w:rPr>
+                  <w:rFonts w:ascii="Cambria Math" w:hAnsi="Cambria Math"/>
+                </w:rPr>
+                <m:t>≤ nMi</m:t>
+              </m:r>
+              <m:sSub>
+                <m:sSubPr>
+                  <m:ctrlPr>
+                    <w:rPr>
+                      <w:rFonts w:ascii="Cambria Math" w:hAnsi="Cambria Math"/>
+                      <w:i/>
+                    </w:rPr>
+                  </m:ctrlPr>
+                </m:sSubPr>
+                <m:e>
+                  <m:r>
+                    <w:rPr>
+                      <w:rFonts w:ascii="Cambria Math" w:hAnsi="Cambria Math"/>
+                    </w:rPr>
+                    <m:t>s</m:t>
+                  </m:r>
+                </m:e>
+                <m:sub>
+                  <m:r>
+                    <w:rPr>
+                      <w:rFonts w:ascii="Cambria Math" w:hAnsi="Cambria Math"/>
+                    </w:rPr>
+                    <m:t>izq</m:t>
+                  </m:r>
+                </m:sub>
+              </m:sSub>
+              <m:r>
+                <w:rPr>
+                  <w:rFonts w:ascii="Cambria Math" w:hAnsi="Cambria Math"/>
+                </w:rPr>
+                <m:t xml:space="preserve"> or nMi</m:t>
+              </m:r>
+              <m:sSub>
+                <m:sSubPr>
+                  <m:ctrlPr>
+                    <w:rPr>
+                      <w:rFonts w:ascii="Cambria Math" w:hAnsi="Cambria Math"/>
+                      <w:i/>
+                    </w:rPr>
+                  </m:ctrlPr>
+                </m:sSubPr>
+                <m:e>
+                  <m:r>
+                    <w:rPr>
+                      <w:rFonts w:ascii="Cambria Math" w:hAnsi="Cambria Math"/>
+                    </w:rPr>
+                    <m:t>s</m:t>
+                  </m:r>
+                </m:e>
+                <m:sub>
+                  <m:r>
+                    <w:rPr>
+                      <w:rFonts w:ascii="Cambria Math" w:hAnsi="Cambria Math"/>
+                    </w:rPr>
+                    <m:t>izq</m:t>
+                  </m:r>
+                </m:sub>
+              </m:sSub>
+              <m:r>
+                <w:rPr>
+                  <w:rFonts w:ascii="Cambria Math" w:hAnsi="Cambria Math"/>
+                </w:rPr>
+                <m:t>=0</m:t>
+              </m:r>
+            </m:e>
+          </m:d>
+          <m:r>
+            <w:rPr>
+              <w:rFonts w:ascii="Cambria Math" w:hAnsi="Cambria Math"/>
+            </w:rPr>
+            <m:t xml:space="preserve"> and (nCa</m:t>
+          </m:r>
+          <m:sSub>
+            <m:sSubPr>
+              <m:ctrlPr>
+                <w:rPr>
+                  <w:rFonts w:ascii="Cambria Math" w:hAnsi="Cambria Math"/>
+                  <w:i/>
+                </w:rPr>
+              </m:ctrlPr>
+            </m:sSubPr>
+            <m:e>
+              <m:r>
+                <w:rPr>
+                  <w:rFonts w:ascii="Cambria Math" w:hAnsi="Cambria Math"/>
+                </w:rPr>
+                <m:t>n</m:t>
+              </m:r>
+            </m:e>
+            <m:sub>
+              <m:r>
+                <w:rPr>
+                  <w:rFonts w:ascii="Cambria Math" w:hAnsi="Cambria Math"/>
+                </w:rPr>
+                <m:t>der</m:t>
+              </m:r>
+            </m:sub>
+          </m:sSub>
+          <m:r>
+            <w:rPr>
+              <w:rFonts w:ascii="Cambria Math" w:hAnsi="Cambria Math"/>
+            </w:rPr>
+            <m:t>≤nMi</m:t>
+          </m:r>
+          <m:sSub>
+            <m:sSubPr>
+              <m:ctrlPr>
+                <w:rPr>
+                  <w:rFonts w:ascii="Cambria Math" w:hAnsi="Cambria Math"/>
+                  <w:i/>
+                </w:rPr>
+              </m:ctrlPr>
+            </m:sSubPr>
+            <m:e>
+              <m:r>
+                <w:rPr>
+                  <w:rFonts w:ascii="Cambria Math" w:hAnsi="Cambria Math"/>
+                </w:rPr>
+                <m:t>s</m:t>
+              </m:r>
+            </m:e>
+            <m:sub>
+              <m:r>
+                <w:rPr>
+                  <w:rFonts w:ascii="Cambria Math" w:hAnsi="Cambria Math"/>
+                </w:rPr>
+                <m:t>der</m:t>
+              </m:r>
+            </m:sub>
+          </m:sSub>
+          <m:r>
+            <w:rPr>
+              <w:rFonts w:ascii="Cambria Math" w:hAnsi="Cambria Math"/>
+            </w:rPr>
+            <m:t xml:space="preserve"> or nMi</m:t>
+          </m:r>
+          <m:sSub>
+            <m:sSubPr>
+              <m:ctrlPr>
+                <w:rPr>
+                  <w:rFonts w:ascii="Cambria Math" w:hAnsi="Cambria Math"/>
+                  <w:i/>
+                </w:rPr>
+              </m:ctrlPr>
+            </m:sSubPr>
+            <m:e>
+              <m:r>
+                <w:rPr>
+                  <w:rFonts w:ascii="Cambria Math" w:hAnsi="Cambria Math"/>
+                </w:rPr>
+                <m:t>s</m:t>
+              </m:r>
+            </m:e>
+            <m:sub>
+              <m:r>
+                <w:rPr>
+                  <w:rFonts w:ascii="Cambria Math" w:hAnsi="Cambria Math"/>
+                </w:rPr>
+                <m:t>der</m:t>
+              </m:r>
+            </m:sub>
+          </m:sSub>
+          <m:r>
+            <w:rPr>
+              <w:rFonts w:ascii="Cambria Math" w:hAnsi="Cambria Math"/>
+            </w:rPr>
+            <m:t>=0)</m:t>
+          </m:r>
+        </m:oMath>
+      </m:oMathPara>
+    </w:p>
+    <w:p>
+      <w:pPr>
+        <w:jc w:val="both"/>
+      </w:pPr>
+      <w:r>
+        <w:t xml:space="preserve">Siendo </w:t>
+      </w:r>
+      <m:oMath>
+        <m:r>
+          <w:rPr>
+            <w:rFonts w:ascii="Cambria Math" w:hAnsi="Cambria Math"/>
+          </w:rPr>
+          <m:t>s</m:t>
+        </m:r>
+      </m:oMath>
+      <w:r>
+        <w:rPr>
+          <w:rFonts w:eastAsiaTheme="minorEastAsia"/>
+        </w:rPr>
+        <w:t xml:space="preserve"> el estado resultante de realizar el movimiento, y </w:t>
+      </w:r>
+      <m:oMath>
+        <m:r>
+          <w:rPr>
+            <w:rFonts w:ascii="Cambria Math" w:eastAsiaTheme="minorEastAsia" w:hAnsi="Cambria Math"/>
+          </w:rPr>
+          <m:t>noPeligroso(s)</m:t>
+        </m:r>
+      </m:oMath>
+      <w:r>
+        <w:rPr>
+          <w:rFonts w:eastAsiaTheme="minorEastAsia"/>
+        </w:rPr>
+        <w:t xml:space="preserve"> el predicado q</w:t>
+      </w:r>
+      <w:r>
+        <w:t>ue indica si un estado es peligroso o no, en base a la restricción planteada por el problema.</w:t>
+      </w:r>
+    </w:p>
+    <w:p>
+      <w:pPr>
+        <w:jc w:val="both"/>
+      </w:pPr>
+      <w:r>
+        <w:t>Los movimientos posibles para este problema serían:</w:t>
+      </w:r>
+    </w:p>
+    <w:p>
+      <w:pPr>
+        <w:jc w:val="both"/>
+      </w:pPr>
+      <m:oMathPara>
+        <m:oMath>
+          <m:r>
+            <w:rPr>
+              <w:rFonts w:ascii="Cambria Math" w:hAnsi="Cambria Math"/>
+            </w:rPr>
+            <m:t>(</m:t>
+          </m:r>
+          <m:r>
+            <w:rPr>
+              <w:rFonts w:ascii="Cambria Math" w:hAnsi="Cambria Math"/>
+            </w:rPr>
+            <m:t>MOVER1C,</m:t>
+          </m:r>
+          <m:r>
+            <w:rPr>
+              <w:rFonts w:ascii="Cambria Math" w:hAnsi="Cambria Math"/>
+            </w:rPr>
+            <m:t>MOVER2C, MOVER1M,MOVER2M,MOVER1C1M)</m:t>
+          </m:r>
+        </m:oMath>
+      </m:oMathPara>
+    </w:p>
+    <w:p>
+      <w:pPr>
+        <w:jc w:val="both"/>
+      </w:pPr>
+      <w:r>
+        <w:t>P</w:t>
+      </w:r>
+      <w:r>
+        <w:t>or lo tanto, se definen las condiciones para poder realizar un movimiento de la siguiente manera:</w:t>
+      </w:r>
+    </w:p>
+    <w:p>
+      <w:pPr>
+        <w:jc w:val="both"/>
+      </w:pPr>
+      <m:oMath>
+        <m:r>
+          <w:rPr>
+            <w:rFonts w:ascii="Cambria Math" w:hAnsi="Cambria Math"/>
+          </w:rPr>
+          <m:t>canMoveBoat</m:t>
+        </m:r>
+        <m:d>
+          <m:dPr>
+            <m:ctrlPr>
+              <w:rPr>
+                <w:rFonts w:ascii="Cambria Math" w:hAnsi="Cambria Math"/>
+                <w:i/>
+              </w:rPr>
+            </m:ctrlPr>
+          </m:dPr>
+          <m:e>
+            <m:r>
+              <m:rPr>
+                <m:nor/>
+              </m:rPr>
+              <w:rPr>
+                <w:rFonts w:ascii="Cambria Math" w:hAnsi="Cambria Math"/>
+              </w:rPr>
+              <m:t>MOVER1C</m:t>
+            </m:r>
+          </m:e>
+        </m:d>
+        <m:r>
+          <w:rPr>
+            <w:rFonts w:ascii="Cambria Math" w:hAnsi="Cambria Math"/>
+          </w:rPr>
+          <m:t xml:space="preserve">= </m:t>
+        </m:r>
+        <m:d>
+          <m:dPr>
+            <m:ctrlPr>
+              <w:rPr>
+                <w:rFonts w:ascii="Cambria Math" w:hAnsi="Cambria Math"/>
+                <w:i/>
+              </w:rPr>
+            </m:ctrlPr>
+          </m:dPr>
+          <m:e>
+            <m:r>
+              <w:rPr>
+                <w:rFonts w:ascii="Cambria Math" w:hAnsi="Cambria Math"/>
+              </w:rPr>
+              <m:t>bot</m:t>
+            </m:r>
+            <m:sSub>
+              <m:sSubPr>
+                <m:ctrlPr>
+                  <w:rPr>
+                    <w:rFonts w:ascii="Cambria Math" w:hAnsi="Cambria Math"/>
+                    <w:i/>
+                  </w:rPr>
+                </m:ctrlPr>
+              </m:sSubPr>
+              <m:e>
+                <m:r>
+                  <w:rPr>
+                    <w:rFonts w:ascii="Cambria Math" w:hAnsi="Cambria Math"/>
+                  </w:rPr>
+                  <m:t>e</m:t>
+                </m:r>
+              </m:e>
+              <m:sub>
+                <m:r>
+                  <w:rPr>
+                    <w:rFonts w:ascii="Cambria Math" w:hAnsi="Cambria Math"/>
+                  </w:rPr>
+                  <m:t>izq</m:t>
+                </m:r>
+              </m:sub>
+            </m:sSub>
+            <m:r>
+              <w:rPr>
+                <w:rFonts w:ascii="Cambria Math" w:hAnsi="Cambria Math"/>
+              </w:rPr>
+              <m:t xml:space="preserve"> and nCa</m:t>
+            </m:r>
+            <m:sSub>
+              <m:sSubPr>
+                <m:ctrlPr>
+                  <w:rPr>
+                    <w:rFonts w:ascii="Cambria Math" w:hAnsi="Cambria Math"/>
+                    <w:i/>
+                  </w:rPr>
+                </m:ctrlPr>
+              </m:sSubPr>
+              <m:e>
+                <m:r>
+                  <w:rPr>
+                    <w:rFonts w:ascii="Cambria Math" w:hAnsi="Cambria Math"/>
+                  </w:rPr>
+                  <m:t>n</m:t>
+                </m:r>
+              </m:e>
+              <m:sub>
+                <m:r>
+                  <w:rPr>
+                    <w:rFonts w:ascii="Cambria Math" w:hAnsi="Cambria Math"/>
+                  </w:rPr>
+                  <m:t>izq</m:t>
+                </m:r>
+              </m:sub>
+            </m:sSub>
+            <m:r>
+              <w:rPr>
+                <w:rFonts w:ascii="Cambria Math" w:hAnsi="Cambria Math"/>
+              </w:rPr>
+              <m:t>≥1 and noPeligroso</m:t>
+            </m:r>
+            <m:d>
+              <m:dPr>
+                <m:ctrlPr>
+                  <w:rPr>
+                    <w:rFonts w:ascii="Cambria Math" w:hAnsi="Cambria Math"/>
+                    <w:i/>
+                  </w:rPr>
+                </m:ctrlPr>
+              </m:dPr>
+              <m:e>
+                <m:sSub>
+                  <m:sSubPr>
+                    <m:ctrlPr>
+                      <w:rPr>
+                        <w:rFonts w:ascii="Cambria Math" w:hAnsi="Cambria Math"/>
+                        <w:i/>
+                      </w:rPr>
+                    </m:ctrlPr>
+                  </m:sSubPr>
+                  <m:e>
+                    <m:r>
+                      <w:rPr>
+                        <w:rFonts w:ascii="Cambria Math" w:hAnsi="Cambria Math"/>
+                      </w:rPr>
+                      <m:t>s</m:t>
+                    </m:r>
+                  </m:e>
+                  <m:sub>
+                    <m:r>
+                      <w:rPr>
+                        <w:rFonts w:ascii="Cambria Math" w:hAnsi="Cambria Math"/>
+                      </w:rPr>
+                      <m:t>1</m:t>
+                    </m:r>
+                  </m:sub>
+                </m:sSub>
+              </m:e>
+            </m:d>
+          </m:e>
+        </m:d>
+        <m:r>
+          <w:rPr>
+            <w:rFonts w:ascii="Cambria Math" w:hAnsi="Cambria Math"/>
+          </w:rPr>
+          <m:t>or</m:t>
+        </m:r>
+        <m:d>
+          <m:dPr>
+            <m:ctrlPr>
+              <w:rPr>
+                <w:rFonts w:ascii="Cambria Math" w:hAnsi="Cambria Math"/>
+                <w:i/>
+              </w:rPr>
+            </m:ctrlPr>
+          </m:dPr>
+          <m:e>
+            <m:r>
+              <w:rPr>
+                <w:rFonts w:ascii="Cambria Math" w:hAnsi="Cambria Math"/>
+              </w:rPr>
+              <m:t>not bot</m:t>
+            </m:r>
+            <m:sSub>
+              <m:sSubPr>
+                <m:ctrlPr>
+                  <w:rPr>
+                    <w:rFonts w:ascii="Cambria Math" w:hAnsi="Cambria Math"/>
+                    <w:i/>
+                  </w:rPr>
+                </m:ctrlPr>
+              </m:sSubPr>
+              <m:e>
+                <m:r>
+                  <w:rPr>
+                    <w:rFonts w:ascii="Cambria Math" w:hAnsi="Cambria Math"/>
+                  </w:rPr>
+                  <m:t>e</m:t>
+                </m:r>
+              </m:e>
+              <m:sub>
+                <m:r>
+                  <w:rPr>
+                    <w:rFonts w:ascii="Cambria Math" w:hAnsi="Cambria Math"/>
+                  </w:rPr>
+                  <m:t>izq</m:t>
+                </m:r>
+              </m:sub>
+            </m:sSub>
+            <m:r>
+              <w:rPr>
+                <w:rFonts w:ascii="Cambria Math" w:hAnsi="Cambria Math"/>
+              </w:rPr>
+              <m:t xml:space="preserve"> and nCa</m:t>
+            </m:r>
+            <m:sSub>
+              <m:sSubPr>
+                <m:ctrlPr>
+                  <w:rPr>
+                    <w:rFonts w:ascii="Cambria Math" w:hAnsi="Cambria Math"/>
+                    <w:i/>
+                  </w:rPr>
+                </m:ctrlPr>
+              </m:sSubPr>
+              <m:e>
+                <m:r>
+                  <w:rPr>
+                    <w:rFonts w:ascii="Cambria Math" w:hAnsi="Cambria Math"/>
+                  </w:rPr>
+                  <m:t>n</m:t>
+                </m:r>
+              </m:e>
+              <m:sub>
+                <m:r>
+                  <w:rPr>
+                    <w:rFonts w:ascii="Cambria Math" w:hAnsi="Cambria Math"/>
+                  </w:rPr>
+                  <m:t>der</m:t>
+                </m:r>
+              </m:sub>
+            </m:sSub>
+            <m:r>
+              <w:rPr>
+                <w:rFonts w:ascii="Cambria Math" w:hAnsi="Cambria Math"/>
+              </w:rPr>
+              <m:t>≥1 and noPeligroso</m:t>
+            </m:r>
+            <m:d>
+              <m:dPr>
+                <m:ctrlPr>
+                  <w:rPr>
+                    <w:rFonts w:ascii="Cambria Math" w:hAnsi="Cambria Math"/>
+                    <w:i/>
+                  </w:rPr>
+                </m:ctrlPr>
+              </m:dPr>
+              <m:e>
+                <m:sSub>
+                  <m:sSubPr>
+                    <m:ctrlPr>
+                      <w:rPr>
+                        <w:rFonts w:ascii="Cambria Math" w:hAnsi="Cambria Math"/>
+                        <w:i/>
+                      </w:rPr>
+                    </m:ctrlPr>
+                  </m:sSubPr>
+                  <m:e>
+                    <m:r>
+                      <w:rPr>
+                        <w:rFonts w:ascii="Cambria Math" w:hAnsi="Cambria Math"/>
+                      </w:rPr>
+                      <m:t>s</m:t>
+                    </m:r>
+                  </m:e>
+                  <m:sub>
+                    <m:r>
+                      <w:rPr>
+                        <w:rFonts w:ascii="Cambria Math" w:hAnsi="Cambria Math"/>
+                      </w:rPr>
+                      <m:t>2</m:t>
+                    </m:r>
+                  </m:sub>
+                </m:sSub>
+              </m:e>
+            </m:d>
+          </m:e>
+        </m:d>
+      </m:oMath>
+      <w:r>
+        <w:t xml:space="preserve"> </w:t>
+      </w:r>
+    </w:p>
+    <w:p>
+      <w:pPr>
+        <w:jc w:val="both"/>
+        <w:rPr>
+          <w:rFonts w:eastAsiaTheme="minorEastAsia"/>
+        </w:rPr>
+      </w:pPr>
+      <w:r>
+        <w:t xml:space="preserve">Siendo </w:t>
+      </w:r>
+      <m:oMath>
+        <m:r>
+          <w:rPr>
+            <w:rFonts w:ascii="Cambria Math" w:hAnsi="Cambria Math"/>
+          </w:rPr>
+          <m:t>bot</m:t>
+        </m:r>
+        <m:sSub>
+          <m:sSubPr>
+            <m:ctrlPr>
+              <w:rPr>
+                <w:rFonts w:ascii="Cambria Math" w:hAnsi="Cambria Math"/>
+                <w:i/>
+              </w:rPr>
+            </m:ctrlPr>
+          </m:sSubPr>
+          <m:e>
+            <m:r>
+              <w:rPr>
+                <w:rFonts w:ascii="Cambria Math" w:hAnsi="Cambria Math"/>
+              </w:rPr>
+              <m:t>e</m:t>
+            </m:r>
+          </m:e>
+          <m:sub>
+            <m:r>
+              <w:rPr>
+                <w:rFonts w:ascii="Cambria Math" w:hAnsi="Cambria Math"/>
+              </w:rPr>
+              <m:t>izq</m:t>
+            </m:r>
+          </m:sub>
+        </m:sSub>
+      </m:oMath>
+      <w:r>
+        <w:rPr>
+          <w:rFonts w:eastAsiaTheme="minorEastAsia"/>
+        </w:rPr>
+        <w:t xml:space="preserve"> cierto si </w:t>
+      </w:r>
+      <m:oMath>
+        <m:r>
+          <w:rPr>
+            <w:rFonts w:ascii="Cambria Math" w:eastAsiaTheme="minorEastAsia" w:hAnsi="Cambria Math"/>
+          </w:rPr>
+          <m:t>po</m:t>
+        </m:r>
+        <m:sSub>
+          <m:sSubPr>
+            <m:ctrlPr>
+              <w:rPr>
+                <w:rFonts w:ascii="Cambria Math" w:eastAsiaTheme="minorEastAsia" w:hAnsi="Cambria Math"/>
+                <w:i/>
+              </w:rPr>
+            </m:ctrlPr>
+          </m:sSubPr>
+          <m:e>
+            <m:r>
+              <w:rPr>
+                <w:rFonts w:ascii="Cambria Math" w:eastAsiaTheme="minorEastAsia" w:hAnsi="Cambria Math"/>
+              </w:rPr>
+              <m:t>s</m:t>
+            </m:r>
+          </m:e>
+          <m:sub>
+            <m:r>
+              <w:rPr>
+                <w:rFonts w:ascii="Cambria Math" w:eastAsiaTheme="minorEastAsia" w:hAnsi="Cambria Math"/>
+              </w:rPr>
+              <m:t>bote</m:t>
+            </m:r>
+          </m:sub>
+        </m:sSub>
+        <m:r>
+          <w:rPr>
+            <w:rFonts w:ascii="Cambria Math" w:eastAsiaTheme="minorEastAsia" w:hAnsi="Cambria Math"/>
+          </w:rPr>
+          <m:t>=0</m:t>
+        </m:r>
+      </m:oMath>
+      <w:r>
+        <w:rPr>
+          <w:rFonts w:eastAsiaTheme="minorEastAsia"/>
+        </w:rPr>
+        <w:t>, es decir, si el bote está a en la orilla izquierda</w:t>
+      </w:r>
+      <w:r>
+        <w:t xml:space="preserve">, </w:t>
+      </w:r>
+      <m:oMath>
+        <m:sSub>
+          <m:sSubPr>
+            <m:ctrlPr>
+              <w:rPr>
+                <w:rFonts w:ascii="Cambria Math" w:hAnsi="Cambria Math"/>
+                <w:i/>
+              </w:rPr>
+            </m:ctrlPr>
+          </m:sSubPr>
+          <m:e>
+            <m:r>
+              <w:rPr>
+                <w:rFonts w:ascii="Cambria Math" w:hAnsi="Cambria Math"/>
+              </w:rPr>
+              <m:t>s</m:t>
+            </m:r>
+          </m:e>
+          <m:sub>
+            <m:r>
+              <w:rPr>
+                <w:rFonts w:ascii="Cambria Math" w:hAnsi="Cambria Math"/>
+              </w:rPr>
+              <m:t>1</m:t>
+            </m:r>
+          </m:sub>
+        </m:sSub>
+      </m:oMath>
+      <w:r>
+        <w:rPr>
+          <w:rFonts w:eastAsiaTheme="minorEastAsia"/>
+        </w:rPr>
+        <w:t xml:space="preserve"> el estado que se alcanzaría después de mover un caníbal de la orilla izquierda a la derecha y </w:t>
+      </w:r>
+      <m:oMath>
+        <m:sSub>
+          <m:sSubPr>
+            <m:ctrlPr>
+              <w:rPr>
+                <w:rFonts w:ascii="Cambria Math" w:eastAsiaTheme="minorEastAsia" w:hAnsi="Cambria Math"/>
+                <w:i/>
+              </w:rPr>
+            </m:ctrlPr>
+          </m:sSubPr>
+          <m:e>
+            <m:r>
+              <w:rPr>
+                <w:rFonts w:ascii="Cambria Math" w:eastAsiaTheme="minorEastAsia" w:hAnsi="Cambria Math"/>
+              </w:rPr>
+              <m:t>s</m:t>
+            </m:r>
+          </m:e>
+          <m:sub>
+            <m:r>
+              <w:rPr>
+                <w:rFonts w:ascii="Cambria Math" w:eastAsiaTheme="minorEastAsia" w:hAnsi="Cambria Math"/>
+              </w:rPr>
+              <m:t>2</m:t>
+            </m:r>
+          </m:sub>
+        </m:sSub>
+      </m:oMath>
+      <w:r>
+        <w:rPr>
+          <w:rFonts w:eastAsiaTheme="minorEastAsia"/>
+        </w:rPr>
+        <w:t xml:space="preserve"> el estado que se alcanzaría después de mover un caníbal de la orilla derecha a la izquierda.</w:t>
+      </w:r>
+    </w:p>
+    <w:p>
+      <w:pPr>
+        <w:jc w:val="both"/>
+      </w:pPr>
+      <w:r>
+        <w:t xml:space="preserve">Sería análogo para el resto de movimientos posibles </w:t>
+      </w:r>
+      <m:oMath>
+        <m:r>
+          <w:rPr>
+            <w:rFonts w:ascii="Cambria Math" w:hAnsi="Cambria Math"/>
+          </w:rPr>
+          <m:t>(MOVER2C, MOVER1M,MOVER2M,MOVER1C1M)</m:t>
+        </m:r>
+      </m:oMath>
+      <w:r>
+        <w:rPr>
+          <w:rFonts w:eastAsiaTheme="minorEastAsia"/>
+        </w:rPr>
+        <w:t>.</w:t>
+      </w:r>
+    </w:p>
+    <w:p>
+      <w:pPr>
+        <w:jc w:val="both"/>
+      </w:pPr>
+      <w:r>
+        <w:t xml:space="preserve">El estado final </w:t>
+      </w:r>
+      <w:r>
+        <w:t xml:space="preserve">para este problema sería que todos los caníbales, los misioneros y el bote estuvieran en la orilla derecha </w:t>
+      </w:r>
+      <m:oMath>
+        <m:r>
+          <w:rPr>
+            <w:rFonts w:ascii="Cambria Math" w:hAnsi="Cambria Math"/>
+          </w:rPr>
+          <m:t>(0,0,1,3,3)</m:t>
+        </m:r>
+      </m:oMath>
+      <w:r>
+        <w:rPr>
+          <w:rFonts w:eastAsiaTheme="minorEastAsia"/>
+        </w:rPr>
+        <w:t>.</w:t>
+      </w:r>
+      <w:r>
+        <w:br w:type="page"/>
+      </w:r>
+    </w:p>
+    <w:p>
+      <w:pPr>
+        <w:jc w:val="both"/>
+      </w:pPr>
+    </w:p>
+    <w:p>
+      <w:pPr>
+        <w:pStyle w:val="Ttulo1"/>
+        <w:jc w:val="both"/>
+      </w:pPr>
+      <w:bookmarkStart w:id="1" w:name="_Toc22662934"/>
+      <w:r>
+        <w:t>Comparación de ejecución del problema 8-puzzle con distintos algoritmos de búsqueda</w:t>
+      </w:r>
       <w:bookmarkEnd w:id="1"/>
-      <w:r>
-        <w:fldChar w:fldCharType="begin"/>
-      </w:r>
-      <w:r>
-        <w:instrText xml:space="preserve"> XE "</w:instrText>
-      </w:r>
-      <w:r>
-        <w:instrText>Problema de los Caníbales y los Misioneros</w:instrText>
-      </w:r>
-      <w:r>
-        <w:instrText xml:space="preserve">" </w:instrText>
-      </w:r>
-      <w:r>
-        <w:fldChar w:fldCharType="end"/>
-      </w:r>
-    </w:p>
-    <w:p/>
-    <w:p>
-      <w:r>
-        <w:rPr>
-          <w:b/>
-        </w:rPr>
-        <w:t>[Explicar aquí el razonamiento matemático seguido en el estado y las funciones]</w:t>
-      </w:r>
-      <w:r>
-        <w:br w:type="page"/>
-      </w:r>
-    </w:p>
-    <w:p>
-      <w:pPr>
-        <w:pStyle w:val="Ttulo1"/>
-      </w:pPr>
-      <w:bookmarkStart w:id="2" w:name="_Toc22382239"/>
-      <w:r>
-        <w:lastRenderedPageBreak/>
-        <w:t>Comparación de ejecución del problema 8-puzzle con distintos algoritmos de búsqueda</w:t>
+    </w:p>
+    <w:p>
+      <w:pPr>
+        <w:jc w:val="both"/>
+      </w:pPr>
+    </w:p>
+    <w:p>
+      <w:pPr>
+        <w:pStyle w:val="Ttulo3"/>
+        <w:jc w:val="both"/>
+      </w:pPr>
+      <w:bookmarkStart w:id="2" w:name="_Toc22662935"/>
+      <w:r>
+        <w:t>Tabla comparativa de tiempos entre distintos algoritmos</w:t>
       </w:r>
       <w:bookmarkEnd w:id="2"/>
     </w:p>
-    <w:p/>
-    <w:p>
-      <w:pPr>
-        <w:pStyle w:val="Ttulo3"/>
-      </w:pPr>
-      <w:bookmarkStart w:id="3" w:name="_Toc22382240"/>
-      <w:r>
-        <w:t>Tabla comparativa de tiempos entre distintos algoritmos</w:t>
-      </w:r>
-      <w:bookmarkEnd w:id="3"/>
-    </w:p>
-    <w:p/>
-    <w:p>
+    <w:p>
+      <w:pPr>
+        <w:jc w:val="both"/>
+      </w:pPr>
+    </w:p>
+    <w:p>
+      <w:pPr>
+        <w:jc w:val="both"/>
+      </w:pPr>
       <w:r>
         <w:rPr>
           <w:noProof/>
           <w:lang w:eastAsia="es-ES"/>
         </w:rPr>
         <w:drawing>
-          <wp:inline distT="0" distB="0" distL="0" distR="0" wp14:anchorId="5F28D84E" wp14:editId="3CFF1894">
+          <wp:inline distT="0" distB="0" distL="0" distR="0" wp14:anchorId="127973E8" wp14:editId="586055E9">
             <wp:extent cx="5400040" cy="4145280"/>
             <wp:effectExtent l="0" t="0" r="0" b="7620"/>
             <wp:docPr id="1" name="Imagen 1"/>
@@ -1547,11 +2849,34 @@
     </w:p>
     <w:p>
       <w:pPr>
+        <w:jc w:val="both"/>
+        <w:rPr>
+          <w:sz w:val="18"/>
+        </w:rPr>
+      </w:pPr>
+      <w:r>
+        <w:rPr>
+          <w:sz w:val="18"/>
+        </w:rPr>
+        <w:t>Tabla comparativa entre Profundidad, Nodos Expandidos, Tamaño de la frontera, Máximo tamaño de la frontera y tiempo entre los distintos algoritmos evaluados.</w:t>
+      </w:r>
+    </w:p>
+    <w:p>
+      <w:pPr>
+        <w:jc w:val="both"/>
+        <w:rPr>
+          <w:sz w:val="18"/>
+        </w:rPr>
+      </w:pPr>
+    </w:p>
+    <w:p>
+      <w:pPr>
         <w:pStyle w:val="Prrafodelista"/>
         <w:numPr>
           <w:ilvl w:val="0"/>
           <w:numId w:val="1"/>
         </w:numPr>
+        <w:jc w:val="both"/>
       </w:pPr>
       <w:r>
         <w:t xml:space="preserve">Este algoritmo no termina porque </w:t>
@@ -1588,6 +2913,7 @@
           <w:ilvl w:val="0"/>
           <w:numId w:val="1"/>
         </w:numPr>
+        <w:jc w:val="both"/>
       </w:pPr>
       <w:r>
         <w:t>Este algoritmo no termina porque la máquina virtual de Java se queda sin memoria dinámica para representar los nodos.</w:t>
@@ -1597,19 +2923,39 @@
       <w:pPr>
         <w:pStyle w:val="Prrafodelista"/>
         <w:ind w:left="360"/>
-      </w:pPr>
+        <w:jc w:val="both"/>
+      </w:pPr>
+    </w:p>
+    <w:p>
+      <w:pPr>
+        <w:rPr>
+          <w:rFonts w:asciiTheme="majorHAnsi" w:eastAsiaTheme="majorEastAsia" w:hAnsiTheme="majorHAnsi" w:cstheme="majorBidi"/>
+          <w:color w:val="1F4D78" w:themeColor="accent1" w:themeShade="7F"/>
+          <w:sz w:val="24"/>
+          <w:szCs w:val="24"/>
+        </w:rPr>
+      </w:pPr>
+      <w:r>
+        <w:br w:type="page"/>
+      </w:r>
     </w:p>
     <w:p>
       <w:pPr>
         <w:pStyle w:val="Ttulo3"/>
-      </w:pPr>
-      <w:bookmarkStart w:id="4" w:name="_Toc22382241"/>
-      <w:r>
+        <w:jc w:val="both"/>
+      </w:pPr>
+      <w:bookmarkStart w:id="3" w:name="_Toc22662936"/>
+      <w:r>
+        <w:lastRenderedPageBreak/>
         <w:t>Explicación de cada algoritmo</w:t>
       </w:r>
-      <w:bookmarkEnd w:id="4"/>
-    </w:p>
-    <w:p/>
+      <w:bookmarkEnd w:id="3"/>
+    </w:p>
+    <w:p>
+      <w:pPr>
+        <w:jc w:val="both"/>
+      </w:pPr>
+    </w:p>
     <w:p>
       <w:pPr>
         <w:pStyle w:val="Prrafodelista"/>
@@ -1617,6 +2963,7 @@
           <w:ilvl w:val="0"/>
           <w:numId w:val="2"/>
         </w:numPr>
+        <w:jc w:val="both"/>
         <w:rPr>
           <w:b/>
         </w:rPr>
@@ -1635,6 +2982,7 @@
           <w:ilvl w:val="0"/>
           <w:numId w:val="2"/>
         </w:numPr>
+        <w:jc w:val="both"/>
         <w:rPr>
           <w:b/>
         </w:rPr>
@@ -1653,6 +3001,7 @@
           <w:ilvl w:val="0"/>
           <w:numId w:val="2"/>
         </w:numPr>
+        <w:jc w:val="both"/>
         <w:rPr>
           <w:b/>
         </w:rPr>
@@ -1671,6 +3020,7 @@
           <w:ilvl w:val="0"/>
           <w:numId w:val="2"/>
         </w:numPr>
+        <w:jc w:val="both"/>
         <w:rPr>
           <w:b/>
         </w:rPr>
@@ -1689,6 +3039,7 @@
           <w:ilvl w:val="0"/>
           <w:numId w:val="2"/>
         </w:numPr>
+        <w:jc w:val="both"/>
         <w:rPr>
           <w:b/>
         </w:rPr>
@@ -1707,6 +3058,7 @@
           <w:ilvl w:val="0"/>
           <w:numId w:val="2"/>
         </w:numPr>
+        <w:jc w:val="both"/>
         <w:rPr>
           <w:b/>
         </w:rPr>
@@ -1725,6 +3077,7 @@
           <w:ilvl w:val="0"/>
           <w:numId w:val="2"/>
         </w:numPr>
+        <w:jc w:val="both"/>
         <w:rPr>
           <w:b/>
         </w:rPr>
@@ -1743,6 +3096,7 @@
           <w:ilvl w:val="0"/>
           <w:numId w:val="2"/>
         </w:numPr>
+        <w:jc w:val="both"/>
         <w:rPr>
           <w:b/>
         </w:rPr>
@@ -1761,6 +3115,7 @@
           <w:ilvl w:val="0"/>
           <w:numId w:val="2"/>
         </w:numPr>
+        <w:jc w:val="both"/>
         <w:rPr>
           <w:b/>
         </w:rPr>
@@ -1770,20 +3125,6 @@
           <w:b/>
         </w:rPr>
         <w:t>UCS-T-3</w:t>
-      </w:r>
-    </w:p>
-    <w:p>
-      <w:pPr>
-        <w:rPr>
-          <w:b/>
-        </w:rPr>
-      </w:pPr>
-      <w:r>
-        <w:rPr>
-          <w:b/>
-        </w:rPr>
-        <w:lastRenderedPageBreak/>
-        <w:br w:type="page"/>
       </w:r>
     </w:p>
     <w:p>
@@ -1793,22 +3134,16 @@
           <w:ilvl w:val="0"/>
           <w:numId w:val="2"/>
         </w:numPr>
-        <w:rPr>
-          <w:b/>
-        </w:rPr>
-      </w:pPr>
-      <w:r>
-        <w:rPr>
-          <w:b/>
-        </w:rPr>
-        <w:lastRenderedPageBreak/>
-        <w:t>BFS-G</w:t>
-      </w:r>
-      <w:r>
-        <w:rPr>
-          <w:b/>
-        </w:rPr>
-        <w:t>-9</w:t>
+        <w:jc w:val="both"/>
+        <w:rPr>
+          <w:b/>
+        </w:rPr>
+      </w:pPr>
+      <w:r>
+        <w:rPr>
+          <w:b/>
+        </w:rPr>
+        <w:t>BFS-G-9</w:t>
       </w:r>
     </w:p>
     <w:p>
@@ -1818,21 +3153,16 @@
           <w:ilvl w:val="0"/>
           <w:numId w:val="2"/>
         </w:numPr>
-        <w:rPr>
-          <w:b/>
-        </w:rPr>
-      </w:pPr>
-      <w:r>
-        <w:rPr>
-          <w:b/>
-        </w:rPr>
-        <w:t>BF</w:t>
-      </w:r>
-      <w:r>
-        <w:rPr>
-          <w:b/>
-        </w:rPr>
-        <w:t>S-T-9</w:t>
+        <w:jc w:val="both"/>
+        <w:rPr>
+          <w:b/>
+        </w:rPr>
+      </w:pPr>
+      <w:r>
+        <w:rPr>
+          <w:b/>
+        </w:rPr>
+        <w:t>BFS-T-9</w:t>
       </w:r>
     </w:p>
     <w:p>
@@ -1842,6 +3172,7 @@
           <w:ilvl w:val="0"/>
           <w:numId w:val="2"/>
         </w:numPr>
+        <w:jc w:val="both"/>
         <w:rPr>
           <w:b/>
         </w:rPr>
@@ -1860,21 +3191,16 @@
           <w:ilvl w:val="0"/>
           <w:numId w:val="2"/>
         </w:numPr>
-        <w:rPr>
-          <w:b/>
-        </w:rPr>
-      </w:pPr>
-      <w:r>
-        <w:rPr>
-          <w:b/>
-        </w:rPr>
-        <w:t>DFS</w:t>
-      </w:r>
-      <w:r>
-        <w:rPr>
-          <w:b/>
-        </w:rPr>
-        <w:t>-T-9</w:t>
+        <w:jc w:val="both"/>
+        <w:rPr>
+          <w:b/>
+        </w:rPr>
+      </w:pPr>
+      <w:r>
+        <w:rPr>
+          <w:b/>
+        </w:rPr>
+        <w:t>DFS-T-9</w:t>
       </w:r>
     </w:p>
     <w:p>
@@ -1884,6 +3210,7 @@
           <w:ilvl w:val="0"/>
           <w:numId w:val="2"/>
         </w:numPr>
+        <w:jc w:val="both"/>
         <w:rPr>
           <w:b/>
         </w:rPr>
@@ -1902,6 +3229,7 @@
           <w:ilvl w:val="0"/>
           <w:numId w:val="2"/>
         </w:numPr>
+        <w:jc w:val="both"/>
         <w:rPr>
           <w:b/>
         </w:rPr>
@@ -1920,6 +3248,7 @@
           <w:ilvl w:val="0"/>
           <w:numId w:val="2"/>
         </w:numPr>
+        <w:jc w:val="both"/>
         <w:rPr>
           <w:b/>
         </w:rPr>
@@ -1938,6 +3267,7 @@
           <w:ilvl w:val="0"/>
           <w:numId w:val="2"/>
         </w:numPr>
+        <w:jc w:val="both"/>
         <w:rPr>
           <w:b/>
         </w:rPr>
@@ -1956,6 +3286,7 @@
           <w:ilvl w:val="0"/>
           <w:numId w:val="2"/>
         </w:numPr>
+        <w:jc w:val="both"/>
         <w:rPr>
           <w:b/>
         </w:rPr>
@@ -1974,21 +3305,16 @@
           <w:ilvl w:val="0"/>
           <w:numId w:val="2"/>
         </w:numPr>
-        <w:rPr>
-          <w:b/>
-        </w:rPr>
-      </w:pPr>
-      <w:r>
-        <w:rPr>
-          <w:b/>
-        </w:rPr>
-        <w:t>BFS-G-</w:t>
-      </w:r>
-      <w:r>
-        <w:rPr>
-          <w:b/>
-        </w:rPr>
-        <w:t>30</w:t>
+        <w:jc w:val="both"/>
+        <w:rPr>
+          <w:b/>
+        </w:rPr>
+      </w:pPr>
+      <w:r>
+        <w:rPr>
+          <w:b/>
+        </w:rPr>
+        <w:t>BFS-G-30</w:t>
       </w:r>
     </w:p>
     <w:p>
@@ -1998,21 +3324,16 @@
           <w:ilvl w:val="0"/>
           <w:numId w:val="2"/>
         </w:numPr>
-        <w:rPr>
-          <w:b/>
-        </w:rPr>
-      </w:pPr>
-      <w:r>
-        <w:rPr>
-          <w:b/>
-        </w:rPr>
-        <w:t>BF</w:t>
-      </w:r>
-      <w:r>
-        <w:rPr>
-          <w:b/>
-        </w:rPr>
-        <w:t>S-T-30</w:t>
+        <w:jc w:val="both"/>
+        <w:rPr>
+          <w:b/>
+        </w:rPr>
+      </w:pPr>
+      <w:r>
+        <w:rPr>
+          <w:b/>
+        </w:rPr>
+        <w:t>BFS-T-30</w:t>
       </w:r>
     </w:p>
     <w:p>
@@ -2022,6 +3343,7 @@
           <w:ilvl w:val="0"/>
           <w:numId w:val="2"/>
         </w:numPr>
+        <w:jc w:val="both"/>
         <w:rPr>
           <w:b/>
         </w:rPr>
@@ -2040,21 +3362,16 @@
           <w:ilvl w:val="0"/>
           <w:numId w:val="2"/>
         </w:numPr>
-        <w:rPr>
-          <w:b/>
-        </w:rPr>
-      </w:pPr>
-      <w:r>
-        <w:rPr>
-          <w:b/>
-        </w:rPr>
-        <w:t>DFS</w:t>
-      </w:r>
-      <w:r>
-        <w:rPr>
-          <w:b/>
-        </w:rPr>
-        <w:t>-T-30</w:t>
+        <w:jc w:val="both"/>
+        <w:rPr>
+          <w:b/>
+        </w:rPr>
+      </w:pPr>
+      <w:r>
+        <w:rPr>
+          <w:b/>
+        </w:rPr>
+        <w:t>DFS-T-30</w:t>
       </w:r>
     </w:p>
     <w:p>
@@ -2064,6 +3381,7 @@
           <w:ilvl w:val="0"/>
           <w:numId w:val="2"/>
         </w:numPr>
+        <w:jc w:val="both"/>
         <w:rPr>
           <w:b/>
         </w:rPr>
@@ -2082,6 +3400,7 @@
           <w:ilvl w:val="0"/>
           <w:numId w:val="2"/>
         </w:numPr>
+        <w:jc w:val="both"/>
         <w:rPr>
           <w:b/>
         </w:rPr>
@@ -2100,6 +3419,7 @@
           <w:ilvl w:val="0"/>
           <w:numId w:val="2"/>
         </w:numPr>
+        <w:jc w:val="both"/>
         <w:rPr>
           <w:b/>
         </w:rPr>
@@ -2118,6 +3438,7 @@
           <w:ilvl w:val="0"/>
           <w:numId w:val="2"/>
         </w:numPr>
+        <w:jc w:val="both"/>
         <w:rPr>
           <w:b/>
         </w:rPr>
@@ -2136,6 +3457,7 @@
           <w:ilvl w:val="0"/>
           <w:numId w:val="2"/>
         </w:numPr>
+        <w:jc w:val="both"/>
         <w:rPr>
           <w:b/>
         </w:rPr>
@@ -2149,6 +3471,7 @@
     </w:p>
     <w:p>
       <w:pPr>
+        <w:jc w:val="both"/>
         <w:rPr>
           <w:b/>
         </w:rPr>
@@ -2163,27 +3486,70 @@
     <w:p>
       <w:pPr>
         <w:pStyle w:val="Ttulo1"/>
-      </w:pPr>
-      <w:bookmarkStart w:id="5" w:name="_Toc22382242"/>
+        <w:jc w:val="both"/>
+      </w:pPr>
+      <w:bookmarkStart w:id="4" w:name="_Toc22662937"/>
       <w:r>
         <w:lastRenderedPageBreak/>
         <w:t>Definición del problema del 15-puzzle</w:t>
       </w:r>
+      <w:bookmarkEnd w:id="4"/>
+    </w:p>
+    <w:p/>
+    <w:p>
+      <w:r>
+        <w:t>El problema del 15-puzzle se define de la misma manera que el del 8-puzzle, con la salvedad</w:t>
+      </w:r>
+      <w:r>
+        <w:t xml:space="preserve"> de que en este caso serían 14 fichas y 1 hueco en blanco, que se desplazaría de la misma manera que en el 8-puzzle.</w:t>
+      </w:r>
+    </w:p>
+    <w:p>
+      <w:r>
+        <w:t xml:space="preserve"> </w:t>
+      </w:r>
+      <w:r>
+        <w:t>El estado inicial es análogo al del 8-puzzle</w:t>
+      </w:r>
+      <w:r>
+        <w:t xml:space="preserve">, un conjunto de los 15 primeros números naturales (empezando por el 0), en una lista, de tal manera que cada número positivo es </w:t>
+      </w:r>
+      <w:r>
+        <w:fldChar w:fldCharType="begin"/>
+      </w:r>
+      <w:r>
+        <w:instrText xml:space="preserve"> XE "</w:instrText>
+      </w:r>
+      <w:r>
+        <w:instrText>Definición del problema del 15-puzzle</w:instrText>
+      </w:r>
+      <w:r>
+        <w:instrText xml:space="preserve">" </w:instrText>
+      </w:r>
+      <w:r>
+        <w:fldChar w:fldCharType="end"/>
+      </w:r>
+      <w:r>
+        <w:t>la casilla con dicho número, y el 0 es el hueco, que puede moverse.</w:t>
+      </w:r>
+    </w:p>
+    <w:p>
+      <w:r>
+        <w:t>Las funciones usadas en el 8-puzzle son similares a las utilizadas en el 15-puzzle, con la diferencia que debemos comparar con 1</w:t>
+      </w:r>
+      <w:r>
+        <w:t>6</w:t>
+      </w:r>
+      <w:r>
+        <w:t xml:space="preserve"> valores en lugar que </w:t>
+      </w:r>
+      <w:r>
+        <w:t>8</w:t>
+      </w:r>
+      <w:bookmarkStart w:id="5" w:name="_GoBack"/>
       <w:bookmarkEnd w:id="5"/>
       <w:r>
-        <w:fldChar w:fldCharType="begin"/>
-      </w:r>
-      <w:r>
-        <w:instrText xml:space="preserve"> XE "</w:instrText>
-      </w:r>
-      <w:r>
-        <w:instrText>Definición del problema del 15-puzzle</w:instrText>
-      </w:r>
-      <w:r>
-        <w:instrText xml:space="preserve">" </w:instrText>
-      </w:r>
-      <w:r>
-        <w:fldChar w:fldCharType="end"/>
+        <w:t>.</w:t>
       </w:r>
     </w:p>
     <w:sectPr>
@@ -2255,7 +3621,7 @@
           <w:rPr>
             <w:noProof/>
           </w:rPr>
-          <w:t>6</w:t>
+          <w:t>5</w:t>
         </w:r>
         <w:r>
           <w:fldChar w:fldCharType="end"/>
@@ -2972,7 +4338,6 @@
   <w:style w:type="character" w:default="1" w:styleId="Fuentedeprrafopredeter">
     <w:name w:val="Default Paragraph Font"/>
     <w:uiPriority w:val="1"/>
-    <w:semiHidden/>
     <w:unhideWhenUsed/>
   </w:style>
   <w:style w:type="table" w:default="1" w:styleId="Tablanormal">
@@ -3180,7 +4545,556 @@
       <w:ind w:left="440"/>
     </w:pPr>
   </w:style>
+  <w:style w:type="character" w:styleId="Textodelmarcadordeposicin">
+    <w:name w:val="Placeholder Text"/>
+    <w:basedOn w:val="Fuentedeprrafopredeter"/>
+    <w:uiPriority w:val="99"/>
+    <w:semiHidden/>
+    <w:rsid w:val="00044308"/>
+    <w:rPr>
+      <w:color w:val="808080"/>
+    </w:rPr>
+  </w:style>
 </w:styles>
+</file>
+
+<file path=word/glossary/document.xml><?xml version="1.0" encoding="utf-8"?>
+<w:glossaryDocument xmlns:wpc="http://schemas.microsoft.com/office/word/2010/wordprocessingCanvas" xmlns:cx="http://schemas.microsoft.com/office/drawing/2014/chartex" xmlns:mc="http://schemas.openxmlformats.org/markup-compatibility/2006" xmlns:o="urn:schemas-microsoft-com:office:office" xmlns:r="http://schemas.openxmlformats.org/officeDocument/2006/relationships" xmlns:m="http://schemas.openxmlformats.org/officeDocument/2006/math" xmlns:v="urn:schemas-microsoft-com:vml" xmlns:wp14="http://schemas.microsoft.com/office/word/2010/wordprocessingDrawing" xmlns:wp="http://schemas.openxmlformats.org/drawingml/2006/wordprocessingDrawing" xmlns:w10="urn:schemas-microsoft-com:office:word" xmlns:w="http://schemas.openxmlformats.org/wordprocessingml/2006/main" xmlns:w14="http://schemas.microsoft.com/office/word/2010/wordml" xmlns:w15="http://schemas.microsoft.com/office/word/2012/wordml" xmlns:w16se="http://schemas.microsoft.com/office/word/2015/wordml/symex" xmlns:wpg="http://schemas.microsoft.com/office/word/2010/wordprocessingGroup" xmlns:wpi="http://schemas.microsoft.com/office/word/2010/wordprocessingInk" xmlns:wne="http://schemas.microsoft.com/office/word/2006/wordml" xmlns:wps="http://schemas.microsoft.com/office/word/2010/wordprocessingShape" mc:Ignorable="w14 w15 w16se wp14"/>
+</file>
+
+<file path=word/glossary/fontTable.xml><?xml version="1.0" encoding="utf-8"?>
+<w:fonts xmlns:mc="http://schemas.openxmlformats.org/markup-compatibility/2006" xmlns:r="http://schemas.openxmlformats.org/officeDocument/2006/relationships" xmlns:w="http://schemas.openxmlformats.org/wordprocessingml/2006/main" xmlns:w14="http://schemas.microsoft.com/office/word/2010/wordml" xmlns:w15="http://schemas.microsoft.com/office/word/2012/wordml" xmlns:w16se="http://schemas.microsoft.com/office/word/2015/wordml/symex" mc:Ignorable="w14 w15 w16se">
+  <w:font w:name="Symbol">
+    <w:panose1 w:val="05050102010706020507"/>
+    <w:charset w:val="02"/>
+    <w:family w:val="roman"/>
+    <w:pitch w:val="variable"/>
+    <w:sig w:usb0="00000000" w:usb1="10000000" w:usb2="00000000" w:usb3="00000000" w:csb0="80000000" w:csb1="00000000"/>
+  </w:font>
+  <w:font w:name="Times New Roman">
+    <w:panose1 w:val="02020603050405020304"/>
+    <w:charset w:val="00"/>
+    <w:family w:val="roman"/>
+    <w:pitch w:val="variable"/>
+    <w:sig w:usb0="E0002EFF" w:usb1="C000785B" w:usb2="00000009" w:usb3="00000000" w:csb0="000001FF" w:csb1="00000000"/>
+  </w:font>
+  <w:font w:name="Courier New">
+    <w:panose1 w:val="02070309020205020404"/>
+    <w:charset w:val="00"/>
+    <w:family w:val="modern"/>
+    <w:pitch w:val="fixed"/>
+    <w:sig w:usb0="E0002EFF" w:usb1="C0007843" w:usb2="00000009" w:usb3="00000000" w:csb0="000001FF" w:csb1="00000000"/>
+  </w:font>
+  <w:font w:name="Wingdings">
+    <w:panose1 w:val="05000000000000000000"/>
+    <w:charset w:val="02"/>
+    <w:family w:val="auto"/>
+    <w:pitch w:val="variable"/>
+    <w:sig w:usb0="00000000" w:usb1="10000000" w:usb2="00000000" w:usb3="00000000" w:csb0="80000000" w:csb1="00000000"/>
+  </w:font>
+  <w:font w:name="Calibri">
+    <w:panose1 w:val="020F0502020204030204"/>
+    <w:charset w:val="00"/>
+    <w:family w:val="swiss"/>
+    <w:pitch w:val="variable"/>
+    <w:sig w:usb0="E4002EFF" w:usb1="C000247B" w:usb2="00000009" w:usb3="00000000" w:csb0="000001FF" w:csb1="00000000"/>
+  </w:font>
+  <w:font w:name="Calibri Light">
+    <w:panose1 w:val="020F0302020204030204"/>
+    <w:charset w:val="00"/>
+    <w:family w:val="swiss"/>
+    <w:pitch w:val="variable"/>
+    <w:sig w:usb0="E4002EFF" w:usb1="C000247B" w:usb2="00000009" w:usb3="00000000" w:csb0="000001FF" w:csb1="00000000"/>
+  </w:font>
+  <w:font w:name="Cambria Math">
+    <w:panose1 w:val="02040503050406030204"/>
+    <w:charset w:val="00"/>
+    <w:family w:val="roman"/>
+    <w:pitch w:val="variable"/>
+    <w:sig w:usb0="E00006FF" w:usb1="420024FF" w:usb2="02000000" w:usb3="00000000" w:csb0="0000019F" w:csb1="00000000"/>
+  </w:font>
+</w:fonts>
+</file>
+
+<file path=word/glossary/settings.xml><?xml version="1.0" encoding="utf-8"?>
+<w:settings xmlns:mc="http://schemas.openxmlformats.org/markup-compatibility/2006" xmlns:o="urn:schemas-microsoft-com:office:office" xmlns:r="http://schemas.openxmlformats.org/officeDocument/2006/relationships" xmlns:m="http://schemas.openxmlformats.org/officeDocument/2006/math" xmlns:v="urn:schemas-microsoft-com:vml" xmlns:w10="urn:schemas-microsoft-com:office:word" xmlns:w="http://schemas.openxmlformats.org/wordprocessingml/2006/main" xmlns:w14="http://schemas.microsoft.com/office/word/2010/wordml" xmlns:w15="http://schemas.microsoft.com/office/word/2012/wordml" xmlns:w16se="http://schemas.microsoft.com/office/word/2015/wordml/symex" xmlns:sl="http://schemas.openxmlformats.org/schemaLibrary/2006/main" mc:Ignorable="w14 w15 w16se">
+  <w:view w:val="normal"/>
+  <w:defaultTabStop w:val="708"/>
+  <w:hyphenationZone w:val="425"/>
+  <w:characterSpacingControl w:val="doNotCompress"/>
+  <w:compat>
+    <w:useFELayout/>
+    <w:compatSetting w:name="compatibilityMode" w:uri="http://schemas.microsoft.com/office/word" w:val="15"/>
+    <w:compatSetting w:name="overrideTableStyleFontSizeAndJustification" w:uri="http://schemas.microsoft.com/office/word" w:val="1"/>
+    <w:compatSetting w:name="enableOpenTypeFeatures" w:uri="http://schemas.microsoft.com/office/word" w:val="1"/>
+    <w:compatSetting w:name="doNotFlipMirrorIndents" w:uri="http://schemas.microsoft.com/office/word" w:val="1"/>
+    <w:compatSetting w:name="differentiateMultirowTableHeaders" w:uri="http://schemas.microsoft.com/office/word" w:val="1"/>
+  </w:compat>
+  <w:rsids>
+    <w:rsidRoot w:val="008901E7"/>
+    <w:rsid w:val="0047549A"/>
+    <w:rsid w:val="008901E7"/>
+  </w:rsids>
+  <m:mathPr>
+    <m:mathFont m:val="Cambria Math"/>
+    <m:brkBin m:val="before"/>
+    <m:brkBinSub m:val="--"/>
+    <m:smallFrac m:val="0"/>
+    <m:dispDef/>
+    <m:lMargin m:val="0"/>
+    <m:rMargin m:val="0"/>
+    <m:defJc m:val="centerGroup"/>
+    <m:wrapIndent m:val="1440"/>
+    <m:intLim m:val="subSup"/>
+    <m:naryLim m:val="undOvr"/>
+  </m:mathPr>
+  <w:themeFontLang w:val="es-ES"/>
+  <w:clrSchemeMapping w:bg1="light1" w:t1="dark1" w:bg2="light2" w:t2="dark2" w:accent1="accent1" w:accent2="accent2" w:accent3="accent3" w:accent4="accent4" w:accent5="accent5" w:accent6="accent6" w:hyperlink="hyperlink" w:followedHyperlink="followedHyperlink"/>
+  <w:decimalSymbol w:val=","/>
+  <w:listSeparator w:val=";"/>
+  <w15:chartTrackingRefBased/>
+</w:settings>
+</file>
+
+<file path=word/glossary/styles.xml><?xml version="1.0" encoding="utf-8"?>
+<w:styles xmlns:mc="http://schemas.openxmlformats.org/markup-compatibility/2006" xmlns:r="http://schemas.openxmlformats.org/officeDocument/2006/relationships" xmlns:w="http://schemas.openxmlformats.org/wordprocessingml/2006/main" xmlns:w14="http://schemas.microsoft.com/office/word/2010/wordml" xmlns:w15="http://schemas.microsoft.com/office/word/2012/wordml" xmlns:w16se="http://schemas.microsoft.com/office/word/2015/wordml/symex" mc:Ignorable="w14 w15 w16se">
+  <w:docDefaults>
+    <w:rPrDefault>
+      <w:rPr>
+        <w:rFonts w:asciiTheme="minorHAnsi" w:eastAsiaTheme="minorEastAsia" w:hAnsiTheme="minorHAnsi" w:cstheme="minorBidi"/>
+        <w:sz w:val="22"/>
+        <w:szCs w:val="22"/>
+        <w:lang w:val="es-ES" w:eastAsia="es-ES" w:bidi="ar-SA"/>
+      </w:rPr>
+    </w:rPrDefault>
+    <w:pPrDefault>
+      <w:pPr>
+        <w:spacing w:after="160" w:line="259" w:lineRule="auto"/>
+      </w:pPr>
+    </w:pPrDefault>
+  </w:docDefaults>
+  <w:latentStyles w:defLockedState="0" w:defUIPriority="99" w:defSemiHidden="0" w:defUnhideWhenUsed="0" w:defQFormat="0" w:count="371">
+    <w:lsdException w:name="Normal" w:uiPriority="0" w:qFormat="1"/>
+    <w:lsdException w:name="heading 1" w:uiPriority="9" w:qFormat="1"/>
+    <w:lsdException w:name="heading 2" w:semiHidden="1" w:uiPriority="9" w:unhideWhenUsed="1" w:qFormat="1"/>
+    <w:lsdException w:name="heading 3" w:semiHidden="1" w:uiPriority="9" w:unhideWhenUsed="1" w:qFormat="1"/>
+    <w:lsdException w:name="heading 4" w:semiHidden="1" w:uiPriority="9" w:unhideWhenUsed="1" w:qFormat="1"/>
+    <w:lsdException w:name="heading 5" w:semiHidden="1" w:uiPriority="9" w:unhideWhenUsed="1" w:qFormat="1"/>
+    <w:lsdException w:name="heading 6" w:semiHidden="1" w:uiPriority="9" w:unhideWhenUsed="1" w:qFormat="1"/>
+    <w:lsdException w:name="heading 7" w:semiHidden="1" w:uiPriority="9" w:unhideWhenUsed="1" w:qFormat="1"/>
+    <w:lsdException w:name="heading 8" w:semiHidden="1" w:uiPriority="9" w:unhideWhenUsed="1" w:qFormat="1"/>
+    <w:lsdException w:name="heading 9" w:semiHidden="1" w:uiPriority="9" w:unhideWhenUsed="1" w:qFormat="1"/>
+    <w:lsdException w:name="index 1" w:semiHidden="1" w:unhideWhenUsed="1"/>
+    <w:lsdException w:name="index 2" w:semiHidden="1" w:unhideWhenUsed="1"/>
+    <w:lsdException w:name="index 3" w:semiHidden="1" w:unhideWhenUsed="1"/>
+    <w:lsdException w:name="index 4" w:semiHidden="1" w:unhideWhenUsed="1"/>
+    <w:lsdException w:name="index 5" w:semiHidden="1" w:unhideWhenUsed="1"/>
+    <w:lsdException w:name="index 6" w:semiHidden="1" w:unhideWhenUsed="1"/>
+    <w:lsdException w:name="index 7" w:semiHidden="1" w:unhideWhenUsed="1"/>
+    <w:lsdException w:name="index 8" w:semiHidden="1" w:unhideWhenUsed="1"/>
+    <w:lsdException w:name="index 9" w:semiHidden="1" w:unhideWhenUsed="1"/>
+    <w:lsdException w:name="toc 1" w:semiHidden="1" w:uiPriority="39" w:unhideWhenUsed="1"/>
+    <w:lsdException w:name="toc 2" w:semiHidden="1" w:uiPriority="39" w:unhideWhenUsed="1"/>
+    <w:lsdException w:name="toc 3" w:semiHidden="1" w:uiPriority="39" w:unhideWhenUsed="1"/>
+    <w:lsdException w:name="toc 4" w:semiHidden="1" w:uiPriority="39" w:unhideWhenUsed="1"/>
+    <w:lsdException w:name="toc 5" w:semiHidden="1" w:uiPriority="39" w:unhideWhenUsed="1"/>
+    <w:lsdException w:name="toc 6" w:semiHidden="1" w:uiPriority="39" w:unhideWhenUsed="1"/>
+    <w:lsdException w:name="toc 7" w:semiHidden="1" w:uiPriority="39" w:unhideWhenUsed="1"/>
+    <w:lsdException w:name="toc 8" w:semiHidden="1" w:uiPriority="39" w:unhideWhenUsed="1"/>
+    <w:lsdException w:name="toc 9" w:semiHidden="1" w:uiPriority="39" w:unhideWhenUsed="1"/>
+    <w:lsdException w:name="Normal Indent" w:semiHidden="1" w:unhideWhenUsed="1"/>
+    <w:lsdException w:name="footnote text" w:semiHidden="1" w:unhideWhenUsed="1"/>
+    <w:lsdException w:name="annotation text" w:semiHidden="1" w:unhideWhenUsed="1"/>
+    <w:lsdException w:name="header" w:semiHidden="1" w:unhideWhenUsed="1"/>
+    <w:lsdException w:name="footer" w:semiHidden="1" w:unhideWhenUsed="1"/>
+    <w:lsdException w:name="index heading" w:semiHidden="1" w:unhideWhenUsed="1"/>
+    <w:lsdException w:name="caption" w:semiHidden="1" w:uiPriority="35" w:unhideWhenUsed="1" w:qFormat="1"/>
+    <w:lsdException w:name="table of figures" w:semiHidden="1" w:unhideWhenUsed="1"/>
+    <w:lsdException w:name="envelope address" w:semiHidden="1" w:unhideWhenUsed="1"/>
+    <w:lsdException w:name="envelope return" w:semiHidden="1" w:unhideWhenUsed="1"/>
+    <w:lsdException w:name="footnote reference" w:semiHidden="1" w:unhideWhenUsed="1"/>
+    <w:lsdException w:name="annotation reference" w:semiHidden="1" w:unhideWhenUsed="1"/>
+    <w:lsdException w:name="line number" w:semiHidden="1" w:unhideWhenUsed="1"/>
+    <w:lsdException w:name="page number" w:semiHidden="1" w:unhideWhenUsed="1"/>
+    <w:lsdException w:name="endnote reference" w:semiHidden="1" w:unhideWhenUsed="1"/>
+    <w:lsdException w:name="endnote text" w:semiHidden="1" w:unhideWhenUsed="1"/>
+    <w:lsdException w:name="table of authorities" w:semiHidden="1" w:unhideWhenUsed="1"/>
+    <w:lsdException w:name="macro" w:semiHidden="1" w:unhideWhenUsed="1"/>
+    <w:lsdException w:name="toa heading" w:semiHidden="1" w:unhideWhenUsed="1"/>
+    <w:lsdException w:name="List" w:semiHidden="1" w:unhideWhenUsed="1"/>
+    <w:lsdException w:name="List Bullet" w:semiHidden="1" w:unhideWhenUsed="1"/>
+    <w:lsdException w:name="List Number" w:semiHidden="1" w:unhideWhenUsed="1"/>
+    <w:lsdException w:name="List 2" w:semiHidden="1" w:unhideWhenUsed="1"/>
+    <w:lsdException w:name="List 3" w:semiHidden="1" w:unhideWhenUsed="1"/>
+    <w:lsdException w:name="List 4" w:semiHidden="1" w:unhideWhenUsed="1"/>
+    <w:lsdException w:name="List 5" w:semiHidden="1" w:unhideWhenUsed="1"/>
+    <w:lsdException w:name="List Bullet 2" w:semiHidden="1" w:unhideWhenUsed="1"/>
+    <w:lsdException w:name="List Bullet 3" w:semiHidden="1" w:unhideWhenUsed="1"/>
+    <w:lsdException w:name="List Bullet 4" w:semiHidden="1" w:unhideWhenUsed="1"/>
+    <w:lsdException w:name="List Bullet 5" w:semiHidden="1" w:unhideWhenUsed="1"/>
+    <w:lsdException w:name="List Number 2" w:semiHidden="1" w:unhideWhenUsed="1"/>
+    <w:lsdException w:name="List Number 3" w:semiHidden="1" w:unhideWhenUsed="1"/>
+    <w:lsdException w:name="List Number 4" w:semiHidden="1" w:unhideWhenUsed="1"/>
+    <w:lsdException w:name="List Number 5" w:semiHidden="1" w:unhideWhenUsed="1"/>
+    <w:lsdException w:name="Title" w:uiPriority="10" w:qFormat="1"/>
+    <w:lsdException w:name="Closing" w:semiHidden="1" w:unhideWhenUsed="1"/>
+    <w:lsdException w:name="Signature" w:semiHidden="1" w:unhideWhenUsed="1"/>
+    <w:lsdException w:name="Default Paragraph Font" w:semiHidden="1" w:uiPriority="1" w:unhideWhenUsed="1"/>
+    <w:lsdException w:name="Body Text" w:semiHidden="1" w:unhideWhenUsed="1"/>
+    <w:lsdException w:name="Body Text Indent" w:semiHidden="1" w:unhideWhenUsed="1"/>
+    <w:lsdException w:name="List Continue" w:semiHidden="1" w:unhideWhenUsed="1"/>
+    <w:lsdException w:name="List Continue 2" w:semiHidden="1" w:unhideWhenUsed="1"/>
+    <w:lsdException w:name="List Continue 3" w:semiHidden="1" w:unhideWhenUsed="1"/>
+    <w:lsdException w:name="List Continue 4" w:semiHidden="1" w:unhideWhenUsed="1"/>
+    <w:lsdException w:name="List Continue 5" w:semiHidden="1" w:unhideWhenUsed="1"/>
+    <w:lsdException w:name="Message Header" w:semiHidden="1" w:unhideWhenUsed="1"/>
+    <w:lsdException w:name="Subtitle" w:uiPriority="11" w:qFormat="1"/>
+    <w:lsdException w:name="Salutation" w:semiHidden="1" w:unhideWhenUsed="1"/>
+    <w:lsdException w:name="Date" w:semiHidden="1" w:unhideWhenUsed="1"/>
+    <w:lsdException w:name="Body Text First Indent" w:semiHidden="1" w:unhideWhenUsed="1"/>
+    <w:lsdException w:name="Body Text First Indent 2" w:semiHidden="1" w:unhideWhenUsed="1"/>
+    <w:lsdException w:name="Note Heading" w:semiHidden="1" w:unhideWhenUsed="1"/>
+    <w:lsdException w:name="Body Text 2" w:semiHidden="1" w:unhideWhenUsed="1"/>
+    <w:lsdException w:name="Body Text 3" w:semiHidden="1" w:unhideWhenUsed="1"/>
+    <w:lsdException w:name="Body Text Indent 2" w:semiHidden="1" w:unhideWhenUsed="1"/>
+    <w:lsdException w:name="Body Text Indent 3" w:semiHidden="1" w:unhideWhenUsed="1"/>
+    <w:lsdException w:name="Block Text" w:semiHidden="1" w:unhideWhenUsed="1"/>
+    <w:lsdException w:name="Hyperlink" w:semiHidden="1" w:unhideWhenUsed="1"/>
+    <w:lsdException w:name="FollowedHyperlink" w:semiHidden="1" w:unhideWhenUsed="1"/>
+    <w:lsdException w:name="Strong" w:uiPriority="22" w:qFormat="1"/>
+    <w:lsdException w:name="Emphasis" w:uiPriority="20" w:qFormat="1"/>
+    <w:lsdException w:name="Document Map" w:semiHidden="1" w:unhideWhenUsed="1"/>
+    <w:lsdException w:name="Plain Text" w:semiHidden="1" w:unhideWhenUsed="1"/>
+    <w:lsdException w:name="E-mail Signature" w:semiHidden="1" w:unhideWhenUsed="1"/>
+    <w:lsdException w:name="HTML Top of Form" w:semiHidden="1" w:unhideWhenUsed="1"/>
+    <w:lsdException w:name="HTML Bottom of Form" w:semiHidden="1" w:unhideWhenUsed="1"/>
+    <w:lsdException w:name="Normal (Web)" w:semiHidden="1" w:unhideWhenUsed="1"/>
+    <w:lsdException w:name="HTML Acronym" w:semiHidden="1" w:unhideWhenUsed="1"/>
+    <w:lsdException w:name="HTML Address" w:semiHidden="1" w:unhideWhenUsed="1"/>
+    <w:lsdException w:name="HTML Cite" w:semiHidden="1" w:unhideWhenUsed="1"/>
+    <w:lsdException w:name="HTML Code" w:semiHidden="1" w:unhideWhenUsed="1"/>
+    <w:lsdException w:name="HTML Definition" w:semiHidden="1" w:unhideWhenUsed="1"/>
+    <w:lsdException w:name="HTML Keyboard" w:semiHidden="1" w:unhideWhenUsed="1"/>
+    <w:lsdException w:name="HTML Preformatted" w:semiHidden="1" w:unhideWhenUsed="1"/>
+    <w:lsdException w:name="HTML Sample" w:semiHidden="1" w:unhideWhenUsed="1"/>
+    <w:lsdException w:name="HTML Typewriter" w:semiHidden="1" w:unhideWhenUsed="1"/>
+    <w:lsdException w:name="HTML Variable" w:semiHidden="1" w:unhideWhenUsed="1"/>
+    <w:lsdException w:name="Normal Table" w:semiHidden="1" w:unhideWhenUsed="1"/>
+    <w:lsdException w:name="annotation subject" w:semiHidden="1" w:unhideWhenUsed="1"/>
+    <w:lsdException w:name="No List" w:semiHidden="1" w:unhideWhenUsed="1"/>
+    <w:lsdException w:name="Outline List 1" w:semiHidden="1" w:unhideWhenUsed="1"/>
+    <w:lsdException w:name="Outline List 2" w:semiHidden="1" w:unhideWhenUsed="1"/>
+    <w:lsdException w:name="Outline List 3" w:semiHidden="1" w:unhideWhenUsed="1"/>
+    <w:lsdException w:name="Table Simple 1" w:semiHidden="1" w:unhideWhenUsed="1"/>
+    <w:lsdException w:name="Table Simple 2" w:semiHidden="1" w:unhideWhenUsed="1"/>
+    <w:lsdException w:name="Table Simple 3" w:semiHidden="1" w:unhideWhenUsed="1"/>
+    <w:lsdException w:name="Table Classic 1" w:semiHidden="1" w:unhideWhenUsed="1"/>
+    <w:lsdException w:name="Table Classic 2" w:semiHidden="1" w:unhideWhenUsed="1"/>
+    <w:lsdException w:name="Table Classic 3" w:semiHidden="1" w:unhideWhenUsed="1"/>
+    <w:lsdException w:name="Table Classic 4" w:semiHidden="1" w:unhideWhenUsed="1"/>
+    <w:lsdException w:name="Table Colorful 1" w:semiHidden="1" w:unhideWhenUsed="1"/>
+    <w:lsdException w:name="Table Colorful 2" w:semiHidden="1" w:unhideWhenUsed="1"/>
+    <w:lsdException w:name="Table Colorful 3" w:semiHidden="1" w:unhideWhenUsed="1"/>
+    <w:lsdException w:name="Table Columns 1" w:semiHidden="1" w:unhideWhenUsed="1"/>
+    <w:lsdException w:name="Table Columns 2" w:semiHidden="1" w:unhideWhenUsed="1"/>
+    <w:lsdException w:name="Table Columns 3" w:semiHidden="1" w:unhideWhenUsed="1"/>
+    <w:lsdException w:name="Table Columns 4" w:semiHidden="1" w:unhideWhenUsed="1"/>
+    <w:lsdException w:name="Table Columns 5" w:semiHidden="1" w:unhideWhenUsed="1"/>
+    <w:lsdException w:name="Table Grid 1" w:semiHidden="1" w:unhideWhenUsed="1"/>
+    <w:lsdException w:name="Table Grid 2" w:semiHidden="1" w:unhideWhenUsed="1"/>
+    <w:lsdException w:name="Table Grid 3" w:semiHidden="1" w:unhideWhenUsed="1"/>
+    <w:lsdException w:name="Table Grid 4" w:semiHidden="1" w:unhideWhenUsed="1"/>
+    <w:lsdException w:name="Table Grid 5" w:semiHidden="1" w:unhideWhenUsed="1"/>
+    <w:lsdException w:name="Table Grid 6" w:semiHidden="1" w:unhideWhenUsed="1"/>
+    <w:lsdException w:name="Table Grid 7" w:semiHidden="1" w:unhideWhenUsed="1"/>
+    <w:lsdException w:name="Table Grid 8" w:semiHidden="1" w:unhideWhenUsed="1"/>
+    <w:lsdException w:name="Table List 1" w:semiHidden="1" w:unhideWhenUsed="1"/>
+    <w:lsdException w:name="Table List 2" w:semiHidden="1" w:unhideWhenUsed="1"/>
+    <w:lsdException w:name="Table List 3" w:semiHidden="1" w:unhideWhenUsed="1"/>
+    <w:lsdException w:name="Table List 4" w:semiHidden="1" w:unhideWhenUsed="1"/>
+    <w:lsdException w:name="Table List 5" w:semiHidden="1" w:unhideWhenUsed="1"/>
+    <w:lsdException w:name="Table List 6" w:semiHidden="1" w:unhideWhenUsed="1"/>
+    <w:lsdException w:name="Table List 7" w:semiHidden="1" w:unhideWhenUsed="1"/>
+    <w:lsdException w:name="Table List 8" w:semiHidden="1" w:unhideWhenUsed="1"/>
+    <w:lsdException w:name="Table 3D effects 1" w:semiHidden="1" w:unhideWhenUsed="1"/>
+    <w:lsdException w:name="Table 3D effects 2" w:semiHidden="1" w:unhideWhenUsed="1"/>
+    <w:lsdException w:name="Table 3D effects 3" w:semiHidden="1" w:unhideWhenUsed="1"/>
+    <w:lsdException w:name="Table Contemporary" w:semiHidden="1" w:unhideWhenUsed="1"/>
+    <w:lsdException w:name="Table Elegant" w:semiHidden="1" w:unhideWhenUsed="1"/>
+    <w:lsdException w:name="Table Professional" w:semiHidden="1" w:unhideWhenUsed="1"/>
+    <w:lsdException w:name="Table Subtle 1" w:semiHidden="1" w:unhideWhenUsed="1"/>
+    <w:lsdException w:name="Table Subtle 2" w:semiHidden="1" w:unhideWhenUsed="1"/>
+    <w:lsdException w:name="Table Web 1" w:semiHidden="1" w:unhideWhenUsed="1"/>
+    <w:lsdException w:name="Table Web 2" w:semiHidden="1" w:unhideWhenUsed="1"/>
+    <w:lsdException w:name="Table Web 3" w:semiHidden="1" w:unhideWhenUsed="1"/>
+    <w:lsdException w:name="Balloon Text" w:semiHidden="1" w:unhideWhenUsed="1"/>
+    <w:lsdException w:name="Table Grid" w:uiPriority="39"/>
+    <w:lsdException w:name="Table Theme" w:semiHidden="1" w:unhideWhenUsed="1"/>
+    <w:lsdException w:name="Placeholder Text" w:semiHidden="1"/>
+    <w:lsdException w:name="No Spacing" w:uiPriority="1" w:qFormat="1"/>
+    <w:lsdException w:name="Light Shading" w:uiPriority="60"/>
+    <w:lsdException w:name="Light List" w:uiPriority="61"/>
+    <w:lsdException w:name="Light Grid" w:uiPriority="62"/>
+    <w:lsdException w:name="Medium Shading 1" w:uiPriority="63"/>
+    <w:lsdException w:name="Medium Shading 2" w:uiPriority="64"/>
+    <w:lsdException w:name="Medium List 1" w:uiPriority="65"/>
+    <w:lsdException w:name="Medium List 2" w:uiPriority="66"/>
+    <w:lsdException w:name="Medium Grid 1" w:uiPriority="67"/>
+    <w:lsdException w:name="Medium Grid 2" w:uiPriority="68"/>
+    <w:lsdException w:name="Medium Grid 3" w:uiPriority="69"/>
+    <w:lsdException w:name="Dark List" w:uiPriority="70"/>
+    <w:lsdException w:name="Colorful Shading" w:uiPriority="71"/>
+    <w:lsdException w:name="Colorful List" w:uiPriority="72"/>
+    <w:lsdException w:name="Colorful Grid" w:uiPriority="73"/>
+    <w:lsdException w:name="Light Shading Accent 1" w:uiPriority="60"/>
+    <w:lsdException w:name="Light List Accent 1" w:uiPriority="61"/>
+    <w:lsdException w:name="Light Grid Accent 1" w:uiPriority="62"/>
+    <w:lsdException w:name="Medium Shading 1 Accent 1" w:uiPriority="63"/>
+    <w:lsdException w:name="Medium Shading 2 Accent 1" w:uiPriority="64"/>
+    <w:lsdException w:name="Medium List 1 Accent 1" w:uiPriority="65"/>
+    <w:lsdException w:name="Revision" w:semiHidden="1"/>
+    <w:lsdException w:name="List Paragraph" w:uiPriority="34" w:qFormat="1"/>
+    <w:lsdException w:name="Quote" w:uiPriority="29" w:qFormat="1"/>
+    <w:lsdException w:name="Intense Quote" w:uiPriority="30" w:qFormat="1"/>
+    <w:lsdException w:name="Medium List 2 Accent 1" w:uiPriority="66"/>
+    <w:lsdException w:name="Medium Grid 1 Accent 1" w:uiPriority="67"/>
+    <w:lsdException w:name="Medium Grid 2 Accent 1" w:uiPriority="68"/>
+    <w:lsdException w:name="Medium Grid 3 Accent 1" w:uiPriority="69"/>
+    <w:lsdException w:name="Dark List Accent 1" w:uiPriority="70"/>
+    <w:lsdException w:name="Colorful Shading Accent 1" w:uiPriority="71"/>
+    <w:lsdException w:name="Colorful List Accent 1" w:uiPriority="72"/>
+    <w:lsdException w:name="Colorful Grid Accent 1" w:uiPriority="73"/>
+    <w:lsdException w:name="Light Shading Accent 2" w:uiPriority="60"/>
+    <w:lsdException w:name="Light List Accent 2" w:uiPriority="61"/>
+    <w:lsdException w:name="Light Grid Accent 2" w:uiPriority="62"/>
+    <w:lsdException w:name="Medium Shading 1 Accent 2" w:uiPriority="63"/>
+    <w:lsdException w:name="Medium Shading 2 Accent 2" w:uiPriority="64"/>
+    <w:lsdException w:name="Medium List 1 Accent 2" w:uiPriority="65"/>
+    <w:lsdException w:name="Medium List 2 Accent 2" w:uiPriority="66"/>
+    <w:lsdException w:name="Medium Grid 1 Accent 2" w:uiPriority="67"/>
+    <w:lsdException w:name="Medium Grid 2 Accent 2" w:uiPriority="68"/>
+    <w:lsdException w:name="Medium Grid 3 Accent 2" w:uiPriority="69"/>
+    <w:lsdException w:name="Dark List Accent 2" w:uiPriority="70"/>
+    <w:lsdException w:name="Colorful Shading Accent 2" w:uiPriority="71"/>
+    <w:lsdException w:name="Colorful List Accent 2" w:uiPriority="72"/>
+    <w:lsdException w:name="Colorful Grid Accent 2" w:uiPriority="73"/>
+    <w:lsdException w:name="Light Shading Accent 3" w:uiPriority="60"/>
+    <w:lsdException w:name="Light List Accent 3" w:uiPriority="61"/>
+    <w:lsdException w:name="Light Grid Accent 3" w:uiPriority="62"/>
+    <w:lsdException w:name="Medium Shading 1 Accent 3" w:uiPriority="63"/>
+    <w:lsdException w:name="Medium Shading 2 Accent 3" w:uiPriority="64"/>
+    <w:lsdException w:name="Medium List 1 Accent 3" w:uiPriority="65"/>
+    <w:lsdException w:name="Medium List 2 Accent 3" w:uiPriority="66"/>
+    <w:lsdException w:name="Medium Grid 1 Accent 3" w:uiPriority="67"/>
+    <w:lsdException w:name="Medium Grid 2 Accent 3" w:uiPriority="68"/>
+    <w:lsdException w:name="Medium Grid 3 Accent 3" w:uiPriority="69"/>
+    <w:lsdException w:name="Dark List Accent 3" w:uiPriority="70"/>
+    <w:lsdException w:name="Colorful Shading Accent 3" w:uiPriority="71"/>
+    <w:lsdException w:name="Colorful List Accent 3" w:uiPriority="72"/>
+    <w:lsdException w:name="Colorful Grid Accent 3" w:uiPriority="73"/>
+    <w:lsdException w:name="Light Shading Accent 4" w:uiPriority="60"/>
+    <w:lsdException w:name="Light List Accent 4" w:uiPriority="61"/>
+    <w:lsdException w:name="Light Grid Accent 4" w:uiPriority="62"/>
+    <w:lsdException w:name="Medium Shading 1 Accent 4" w:uiPriority="63"/>
+    <w:lsdException w:name="Medium Shading 2 Accent 4" w:uiPriority="64"/>
+    <w:lsdException w:name="Medium List 1 Accent 4" w:uiPriority="65"/>
+    <w:lsdException w:name="Medium List 2 Accent 4" w:uiPriority="66"/>
+    <w:lsdException w:name="Medium Grid 1 Accent 4" w:uiPriority="67"/>
+    <w:lsdException w:name="Medium Grid 2 Accent 4" w:uiPriority="68"/>
+    <w:lsdException w:name="Medium Grid 3 Accent 4" w:uiPriority="69"/>
+    <w:lsdException w:name="Dark List Accent 4" w:uiPriority="70"/>
+    <w:lsdException w:name="Colorful Shading Accent 4" w:uiPriority="71"/>
+    <w:lsdException w:name="Colorful List Accent 4" w:uiPriority="72"/>
+    <w:lsdException w:name="Colorful Grid Accent 4" w:uiPriority="73"/>
+    <w:lsdException w:name="Light Shading Accent 5" w:uiPriority="60"/>
+    <w:lsdException w:name="Light List Accent 5" w:uiPriority="61"/>
+    <w:lsdException w:name="Light Grid Accent 5" w:uiPriority="62"/>
+    <w:lsdException w:name="Medium Shading 1 Accent 5" w:uiPriority="63"/>
+    <w:lsdException w:name="Medium Shading 2 Accent 5" w:uiPriority="64"/>
+    <w:lsdException w:name="Medium List 1 Accent 5" w:uiPriority="65"/>
+    <w:lsdException w:name="Medium List 2 Accent 5" w:uiPriority="66"/>
+    <w:lsdException w:name="Medium Grid 1 Accent 5" w:uiPriority="67"/>
+    <w:lsdException w:name="Medium Grid 2 Accent 5" w:uiPriority="68"/>
+    <w:lsdException w:name="Medium Grid 3 Accent 5" w:uiPriority="69"/>
+    <w:lsdException w:name="Dark List Accent 5" w:uiPriority="70"/>
+    <w:lsdException w:name="Colorful Shading Accent 5" w:uiPriority="71"/>
+    <w:lsdException w:name="Colorful List Accent 5" w:uiPriority="72"/>
+    <w:lsdException w:name="Colorful Grid Accent 5" w:uiPriority="73"/>
+    <w:lsdException w:name="Light Shading Accent 6" w:uiPriority="60"/>
+    <w:lsdException w:name="Light List Accent 6" w:uiPriority="61"/>
+    <w:lsdException w:name="Light Grid Accent 6" w:uiPriority="62"/>
+    <w:lsdException w:name="Medium Shading 1 Accent 6" w:uiPriority="63"/>
+    <w:lsdException w:name="Medium Shading 2 Accent 6" w:uiPriority="64"/>
+    <w:lsdException w:name="Medium List 1 Accent 6" w:uiPriority="65"/>
+    <w:lsdException w:name="Medium List 2 Accent 6" w:uiPriority="66"/>
+    <w:lsdException w:name="Medium Grid 1 Accent 6" w:uiPriority="67"/>
+    <w:lsdException w:name="Medium Grid 2 Accent 6" w:uiPriority="68"/>
+    <w:lsdException w:name="Medium Grid 3 Accent 6" w:uiPriority="69"/>
+    <w:lsdException w:name="Dark List Accent 6" w:uiPriority="70"/>
+    <w:lsdException w:name="Colorful Shading Accent 6" w:uiPriority="71"/>
+    <w:lsdException w:name="Colorful List Accent 6" w:uiPriority="72"/>
+    <w:lsdException w:name="Colorful Grid Accent 6" w:uiPriority="73"/>
+    <w:lsdException w:name="Subtle Emphasis" w:uiPriority="19" w:qFormat="1"/>
+    <w:lsdException w:name="Intense Emphasis" w:uiPriority="21" w:qFormat="1"/>
+    <w:lsdException w:name="Subtle Reference" w:uiPriority="31" w:qFormat="1"/>
+    <w:lsdException w:name="Intense Reference" w:uiPriority="32" w:qFormat="1"/>
+    <w:lsdException w:name="Book Title" w:uiPriority="33" w:qFormat="1"/>
+    <w:lsdException w:name="Bibliography" w:semiHidden="1" w:uiPriority="37" w:unhideWhenUsed="1"/>
+    <w:lsdException w:name="TOC Heading" w:semiHidden="1" w:uiPriority="39" w:unhideWhenUsed="1" w:qFormat="1"/>
+    <w:lsdException w:name="Plain Table 1" w:uiPriority="41"/>
+    <w:lsdException w:name="Plain Table 2" w:uiPriority="42"/>
+    <w:lsdException w:name="Plain Table 3" w:uiPriority="43"/>
+    <w:lsdException w:name="Plain Table 4" w:uiPriority="44"/>
+    <w:lsdException w:name="Plain Table 5" w:uiPriority="45"/>
+    <w:lsdException w:name="Grid Table Light" w:uiPriority="40"/>
+    <w:lsdException w:name="Grid Table 1 Light" w:uiPriority="46"/>
+    <w:lsdException w:name="Grid Table 2" w:uiPriority="47"/>
+    <w:lsdException w:name="Grid Table 3" w:uiPriority="48"/>
+    <w:lsdException w:name="Grid Table 4" w:uiPriority="49"/>
+    <w:lsdException w:name="Grid Table 5 Dark" w:uiPriority="50"/>
+    <w:lsdException w:name="Grid Table 6 Colorful" w:uiPriority="51"/>
+    <w:lsdException w:name="Grid Table 7 Colorful" w:uiPriority="52"/>
+    <w:lsdException w:name="Grid Table 1 Light Accent 1" w:uiPriority="46"/>
+    <w:lsdException w:name="Grid Table 2 Accent 1" w:uiPriority="47"/>
+    <w:lsdException w:name="Grid Table 3 Accent 1" w:uiPriority="48"/>
+    <w:lsdException w:name="Grid Table 4 Accent 1" w:uiPriority="49"/>
+    <w:lsdException w:name="Grid Table 5 Dark Accent 1" w:uiPriority="50"/>
+    <w:lsdException w:name="Grid Table 6 Colorful Accent 1" w:uiPriority="51"/>
+    <w:lsdException w:name="Grid Table 7 Colorful Accent 1" w:uiPriority="52"/>
+    <w:lsdException w:name="Grid Table 1 Light Accent 2" w:uiPriority="46"/>
+    <w:lsdException w:name="Grid Table 2 Accent 2" w:uiPriority="47"/>
+    <w:lsdException w:name="Grid Table 3 Accent 2" w:uiPriority="48"/>
+    <w:lsdException w:name="Grid Table 4 Accent 2" w:uiPriority="49"/>
+    <w:lsdException w:name="Grid Table 5 Dark Accent 2" w:uiPriority="50"/>
+    <w:lsdException w:name="Grid Table 6 Colorful Accent 2" w:uiPriority="51"/>
+    <w:lsdException w:name="Grid Table 7 Colorful Accent 2" w:uiPriority="52"/>
+    <w:lsdException w:name="Grid Table 1 Light Accent 3" w:uiPriority="46"/>
+    <w:lsdException w:name="Grid Table 2 Accent 3" w:uiPriority="47"/>
+    <w:lsdException w:name="Grid Table 3 Accent 3" w:uiPriority="48"/>
+    <w:lsdException w:name="Grid Table 4 Accent 3" w:uiPriority="49"/>
+    <w:lsdException w:name="Grid Table 5 Dark Accent 3" w:uiPriority="50"/>
+    <w:lsdException w:name="Grid Table 6 Colorful Accent 3" w:uiPriority="51"/>
+    <w:lsdException w:name="Grid Table 7 Colorful Accent 3" w:uiPriority="52"/>
+    <w:lsdException w:name="Grid Table 1 Light Accent 4" w:uiPriority="46"/>
+    <w:lsdException w:name="Grid Table 2 Accent 4" w:uiPriority="47"/>
+    <w:lsdException w:name="Grid Table 3 Accent 4" w:uiPriority="48"/>
+    <w:lsdException w:name="Grid Table 4 Accent 4" w:uiPriority="49"/>
+    <w:lsdException w:name="Grid Table 5 Dark Accent 4" w:uiPriority="50"/>
+    <w:lsdException w:name="Grid Table 6 Colorful Accent 4" w:uiPriority="51"/>
+    <w:lsdException w:name="Grid Table 7 Colorful Accent 4" w:uiPriority="52"/>
+    <w:lsdException w:name="Grid Table 1 Light Accent 5" w:uiPriority="46"/>
+    <w:lsdException w:name="Grid Table 2 Accent 5" w:uiPriority="47"/>
+    <w:lsdException w:name="Grid Table 3 Accent 5" w:uiPriority="48"/>
+    <w:lsdException w:name="Grid Table 4 Accent 5" w:uiPriority="49"/>
+    <w:lsdException w:name="Grid Table 5 Dark Accent 5" w:uiPriority="50"/>
+    <w:lsdException w:name="Grid Table 6 Colorful Accent 5" w:uiPriority="51"/>
+    <w:lsdException w:name="Grid Table 7 Colorful Accent 5" w:uiPriority="52"/>
+    <w:lsdException w:name="Grid Table 1 Light Accent 6" w:uiPriority="46"/>
+    <w:lsdException w:name="Grid Table 2 Accent 6" w:uiPriority="47"/>
+    <w:lsdException w:name="Grid Table 3 Accent 6" w:uiPriority="48"/>
+    <w:lsdException w:name="Grid Table 4 Accent 6" w:uiPriority="49"/>
+    <w:lsdException w:name="Grid Table 5 Dark Accent 6" w:uiPriority="50"/>
+    <w:lsdException w:name="Grid Table 6 Colorful Accent 6" w:uiPriority="51"/>
+    <w:lsdException w:name="Grid Table 7 Colorful Accent 6" w:uiPriority="52"/>
+    <w:lsdException w:name="List Table 1 Light" w:uiPriority="46"/>
+    <w:lsdException w:name="List Table 2" w:uiPriority="47"/>
+    <w:lsdException w:name="List Table 3" w:uiPriority="48"/>
+    <w:lsdException w:name="List Table 4" w:uiPriority="49"/>
+    <w:lsdException w:name="List Table 5 Dark" w:uiPriority="50"/>
+    <w:lsdException w:name="List Table 6 Colorful" w:uiPriority="51"/>
+    <w:lsdException w:name="List Table 7 Colorful" w:uiPriority="52"/>
+    <w:lsdException w:name="List Table 1 Light Accent 1" w:uiPriority="46"/>
+    <w:lsdException w:name="List Table 2 Accent 1" w:uiPriority="47"/>
+    <w:lsdException w:name="List Table 3 Accent 1" w:uiPriority="48"/>
+    <w:lsdException w:name="List Table 4 Accent 1" w:uiPriority="49"/>
+    <w:lsdException w:name="List Table 5 Dark Accent 1" w:uiPriority="50"/>
+    <w:lsdException w:name="List Table 6 Colorful Accent 1" w:uiPriority="51"/>
+    <w:lsdException w:name="List Table 7 Colorful Accent 1" w:uiPriority="52"/>
+    <w:lsdException w:name="List Table 1 Light Accent 2" w:uiPriority="46"/>
+    <w:lsdException w:name="List Table 2 Accent 2" w:uiPriority="47"/>
+    <w:lsdException w:name="List Table 3 Accent 2" w:uiPriority="48"/>
+    <w:lsdException w:name="List Table 4 Accent 2" w:uiPriority="49"/>
+    <w:lsdException w:name="List Table 5 Dark Accent 2" w:uiPriority="50"/>
+    <w:lsdException w:name="List Table 6 Colorful Accent 2" w:uiPriority="51"/>
+    <w:lsdException w:name="List Table 7 Colorful Accent 2" w:uiPriority="52"/>
+    <w:lsdException w:name="List Table 1 Light Accent 3" w:uiPriority="46"/>
+    <w:lsdException w:name="List Table 2 Accent 3" w:uiPriority="47"/>
+    <w:lsdException w:name="List Table 3 Accent 3" w:uiPriority="48"/>
+    <w:lsdException w:name="List Table 4 Accent 3" w:uiPriority="49"/>
+    <w:lsdException w:name="List Table 5 Dark Accent 3" w:uiPriority="50"/>
+    <w:lsdException w:name="List Table 6 Colorful Accent 3" w:uiPriority="51"/>
+    <w:lsdException w:name="List Table 7 Colorful Accent 3" w:uiPriority="52"/>
+    <w:lsdException w:name="List Table 1 Light Accent 4" w:uiPriority="46"/>
+    <w:lsdException w:name="List Table 2 Accent 4" w:uiPriority="47"/>
+    <w:lsdException w:name="List Table 3 Accent 4" w:uiPriority="48"/>
+    <w:lsdException w:name="List Table 4 Accent 4" w:uiPriority="49"/>
+    <w:lsdException w:name="List Table 5 Dark Accent 4" w:uiPriority="50"/>
+    <w:lsdException w:name="List Table 6 Colorful Accent 4" w:uiPriority="51"/>
+    <w:lsdException w:name="List Table 7 Colorful Accent 4" w:uiPriority="52"/>
+    <w:lsdException w:name="List Table 1 Light Accent 5" w:uiPriority="46"/>
+    <w:lsdException w:name="List Table 2 Accent 5" w:uiPriority="47"/>
+    <w:lsdException w:name="List Table 3 Accent 5" w:uiPriority="48"/>
+    <w:lsdException w:name="List Table 4 Accent 5" w:uiPriority="49"/>
+    <w:lsdException w:name="List Table 5 Dark Accent 5" w:uiPriority="50"/>
+    <w:lsdException w:name="List Table 6 Colorful Accent 5" w:uiPriority="51"/>
+    <w:lsdException w:name="List Table 7 Colorful Accent 5" w:uiPriority="52"/>
+    <w:lsdException w:name="List Table 1 Light Accent 6" w:uiPriority="46"/>
+    <w:lsdException w:name="List Table 2 Accent 6" w:uiPriority="47"/>
+    <w:lsdException w:name="List Table 3 Accent 6" w:uiPriority="48"/>
+    <w:lsdException w:name="List Table 4 Accent 6" w:uiPriority="49"/>
+    <w:lsdException w:name="List Table 5 Dark Accent 6" w:uiPriority="50"/>
+    <w:lsdException w:name="List Table 6 Colorful Accent 6" w:uiPriority="51"/>
+    <w:lsdException w:name="List Table 7 Colorful Accent 6" w:uiPriority="52"/>
+  </w:latentStyles>
+  <w:style w:type="paragraph" w:default="1" w:styleId="Normal">
+    <w:name w:val="Normal"/>
+    <w:qFormat/>
+  </w:style>
+  <w:style w:type="character" w:default="1" w:styleId="Fuentedeprrafopredeter">
+    <w:name w:val="Default Paragraph Font"/>
+    <w:uiPriority w:val="1"/>
+    <w:semiHidden/>
+    <w:unhideWhenUsed/>
+  </w:style>
+  <w:style w:type="table" w:default="1" w:styleId="Tablanormal">
+    <w:name w:val="Normal Table"/>
+    <w:uiPriority w:val="99"/>
+    <w:semiHidden/>
+    <w:unhideWhenUsed/>
+    <w:tblPr>
+      <w:tblInd w:w="0" w:type="dxa"/>
+      <w:tblCellMar>
+        <w:top w:w="0" w:type="dxa"/>
+        <w:left w:w="108" w:type="dxa"/>
+        <w:bottom w:w="0" w:type="dxa"/>
+        <w:right w:w="108" w:type="dxa"/>
+      </w:tblCellMar>
+    </w:tblPr>
+  </w:style>
+  <w:style w:type="numbering" w:default="1" w:styleId="Sinlista">
+    <w:name w:val="No List"/>
+    <w:uiPriority w:val="99"/>
+    <w:semiHidden/>
+    <w:unhideWhenUsed/>
+  </w:style>
+  <w:style w:type="character" w:styleId="Textodelmarcadordeposicin">
+    <w:name w:val="Placeholder Text"/>
+    <w:basedOn w:val="Fuentedeprrafopredeter"/>
+    <w:uiPriority w:val="99"/>
+    <w:semiHidden/>
+    <w:rsid w:val="008901E7"/>
+    <w:rPr>
+      <w:color w:val="808080"/>
+    </w:rPr>
+  </w:style>
+</w:styles>
+</file>
+
+<file path=word/glossary/webSettings.xml><?xml version="1.0" encoding="utf-8"?>
+<w:webSettings xmlns:mc="http://schemas.openxmlformats.org/markup-compatibility/2006" xmlns:r="http://schemas.openxmlformats.org/officeDocument/2006/relationships" xmlns:w="http://schemas.openxmlformats.org/wordprocessingml/2006/main" xmlns:w14="http://schemas.microsoft.com/office/word/2010/wordml" xmlns:w15="http://schemas.microsoft.com/office/word/2012/wordml" xmlns:w16se="http://schemas.microsoft.com/office/word/2015/wordml/symex" mc:Ignorable="w14 w15 w16se">
+  <w:optimizeForBrowser/>
+  <w:allowPNG/>
+</w:webSettings>
 </file>
 
 <file path=word/theme/theme1.xml><?xml version="1.0" encoding="utf-8"?>
@@ -3468,7 +5382,7 @@
 </file>
 
 <file path=customXml/itemProps2.xml><?xml version="1.0" encoding="utf-8"?>
-<ds:datastoreItem xmlns:ds="http://schemas.openxmlformats.org/officeDocument/2006/customXml" ds:itemID="{DEAB9D7B-3C93-4E95-9495-F998EA590C83}">
+<ds:datastoreItem xmlns:ds="http://schemas.openxmlformats.org/officeDocument/2006/customXml" ds:itemID="{A1A2268C-65F2-4470-8A51-811C480366AB}">
   <ds:schemaRefs>
     <ds:schemaRef ds:uri="http://schemas.openxmlformats.org/officeDocument/2006/bibliography"/>
   </ds:schemaRefs>

</xml_diff>